<commit_message>
add css for login and register
</commit_message>
<xml_diff>
--- a/41093 - Project Brief Template.docx
+++ b/41093 - Project Brief Template.docx
@@ -105,17 +105,9 @@
         <w:pStyle w:val="BodyTextIndent"/>
         <w:ind w:left="0"/>
         <w:jc w:val="both"/>
-        <w:rPr>
-          <w:b/>
-          <w:bCs/>
-        </w:rPr>
-      </w:pPr>
-      <w:r>
-        <w:rPr>
-          <w:b/>
-          <w:bCs/>
-        </w:rPr>
-        <w:t>xxxxxxxxxxxxxxx</w:t>
+      </w:pPr>
+      <w:r>
+        <w:t>eRestaurant - Le Bistrot d'Andre</w:t>
       </w:r>
     </w:p>
     <w:p>
@@ -162,6 +154,262 @@
     </w:p>
     <w:p>
       <w:pPr>
+        <w:pStyle w:val="paragraph"/>
+        <w:spacing w:before="0" w:beforeAutospacing="0" w:after="0" w:afterAutospacing="0"/>
+        <w:jc w:val="both"/>
+        <w:textAlignment w:val="baseline"/>
+        <w:rPr>
+          <w:rFonts w:ascii="Segoe UI" w:hAnsi="Segoe UI" w:cs="Segoe UI"/>
+          <w:sz w:val="18"/>
+          <w:szCs w:val="18"/>
+        </w:rPr>
+      </w:pPr>
+      <w:r>
+        <w:rPr>
+          <w:rStyle w:val="normaltextrun"/>
+          <w:rFonts w:ascii="Calibri" w:hAnsi="Calibri" w:cs="Calibri"/>
+          <w:color w:val="000000"/>
+          <w:lang w:val="en-US"/>
+        </w:rPr>
+        <w:t>13623905</w:t>
+      </w:r>
+      <w:r>
+        <w:rPr>
+          <w:rStyle w:val="tabchar"/>
+          <w:rFonts w:ascii="Calibri" w:hAnsi="Calibri" w:cs="Calibri"/>
+          <w:color w:val="000000"/>
+        </w:rPr>
+        <w:t xml:space="preserve"> </w:t>
+      </w:r>
+      <w:r>
+        <w:rPr>
+          <w:rStyle w:val="tabchar"/>
+          <w:rFonts w:ascii="Calibri" w:hAnsi="Calibri" w:cs="Calibri"/>
+          <w:color w:val="000000"/>
+        </w:rPr>
+        <w:tab/>
+      </w:r>
+      <w:r>
+        <w:rPr>
+          <w:rStyle w:val="tabchar"/>
+          <w:rFonts w:ascii="Calibri" w:hAnsi="Calibri" w:cs="Calibri"/>
+          <w:color w:val="000000"/>
+        </w:rPr>
+        <w:tab/>
+      </w:r>
+      <w:r>
+        <w:rPr>
+          <w:rStyle w:val="normaltextrun"/>
+          <w:rFonts w:ascii="Calibri" w:hAnsi="Calibri" w:cs="Calibri"/>
+          <w:color w:val="000000"/>
+          <w:lang w:val="en-US"/>
+        </w:rPr>
+        <w:t>Andie Lin</w:t>
+      </w:r>
+      <w:r>
+        <w:rPr>
+          <w:rStyle w:val="eop"/>
+          <w:rFonts w:ascii="Calibri" w:hAnsi="Calibri" w:cs="Calibri"/>
+          <w:color w:val="000000"/>
+        </w:rPr>
+        <w:t> </w:t>
+      </w:r>
+    </w:p>
+    <w:p>
+      <w:pPr>
+        <w:pStyle w:val="paragraph"/>
+        <w:spacing w:before="0" w:beforeAutospacing="0" w:after="0" w:afterAutospacing="0"/>
+        <w:jc w:val="both"/>
+        <w:textAlignment w:val="baseline"/>
+        <w:rPr>
+          <w:rFonts w:ascii="Segoe UI" w:hAnsi="Segoe UI" w:cs="Segoe UI"/>
+          <w:sz w:val="18"/>
+          <w:szCs w:val="18"/>
+        </w:rPr>
+      </w:pPr>
+      <w:r>
+        <w:rPr>
+          <w:rStyle w:val="normaltextrun"/>
+          <w:rFonts w:ascii="Calibri" w:hAnsi="Calibri" w:cs="Calibri"/>
+          <w:color w:val="000000"/>
+          <w:lang w:val="en-US"/>
+        </w:rPr>
+        <w:t>13421565</w:t>
+      </w:r>
+      <w:r>
+        <w:rPr>
+          <w:rStyle w:val="tabchar"/>
+          <w:rFonts w:ascii="Calibri" w:hAnsi="Calibri" w:cs="Calibri"/>
+          <w:color w:val="000000"/>
+        </w:rPr>
+        <w:t xml:space="preserve"> </w:t>
+      </w:r>
+      <w:r>
+        <w:rPr>
+          <w:rStyle w:val="tabchar"/>
+          <w:rFonts w:ascii="Calibri" w:hAnsi="Calibri" w:cs="Calibri"/>
+          <w:color w:val="000000"/>
+        </w:rPr>
+        <w:tab/>
+      </w:r>
+      <w:r>
+        <w:rPr>
+          <w:rStyle w:val="tabchar"/>
+          <w:rFonts w:ascii="Calibri" w:hAnsi="Calibri" w:cs="Calibri"/>
+          <w:color w:val="000000"/>
+        </w:rPr>
+        <w:tab/>
+      </w:r>
+      <w:r>
+        <w:rPr>
+          <w:rStyle w:val="normaltextrun"/>
+          <w:rFonts w:ascii="Calibri" w:hAnsi="Calibri" w:cs="Calibri"/>
+          <w:color w:val="000000"/>
+          <w:lang w:val="en-US"/>
+        </w:rPr>
+        <w:t>Zhihao Xing</w:t>
+      </w:r>
+      <w:r>
+        <w:rPr>
+          <w:rStyle w:val="eop"/>
+          <w:rFonts w:ascii="Calibri" w:hAnsi="Calibri" w:cs="Calibri"/>
+          <w:color w:val="000000"/>
+        </w:rPr>
+        <w:t> </w:t>
+      </w:r>
+    </w:p>
+    <w:p>
+      <w:pPr>
+        <w:pStyle w:val="paragraph"/>
+        <w:spacing w:before="0" w:beforeAutospacing="0" w:after="0" w:afterAutospacing="0"/>
+        <w:jc w:val="both"/>
+        <w:textAlignment w:val="baseline"/>
+        <w:rPr>
+          <w:rFonts w:ascii="Segoe UI" w:hAnsi="Segoe UI" w:cs="Segoe UI"/>
+          <w:sz w:val="18"/>
+          <w:szCs w:val="18"/>
+        </w:rPr>
+      </w:pPr>
+      <w:r>
+        <w:rPr>
+          <w:rStyle w:val="normaltextrun"/>
+          <w:rFonts w:ascii="Calibri" w:hAnsi="Calibri" w:cs="Calibri"/>
+          <w:color w:val="000000"/>
+          <w:lang w:val="en-US"/>
+        </w:rPr>
+        <w:t>14158226</w:t>
+      </w:r>
+      <w:r>
+        <w:rPr>
+          <w:rStyle w:val="tabchar"/>
+          <w:rFonts w:ascii="Calibri" w:hAnsi="Calibri" w:cs="Calibri"/>
+          <w:color w:val="000000"/>
+        </w:rPr>
+        <w:t xml:space="preserve"> </w:t>
+      </w:r>
+      <w:r>
+        <w:rPr>
+          <w:rStyle w:val="tabchar"/>
+          <w:rFonts w:ascii="Calibri" w:hAnsi="Calibri" w:cs="Calibri"/>
+          <w:color w:val="000000"/>
+        </w:rPr>
+        <w:tab/>
+      </w:r>
+      <w:r>
+        <w:rPr>
+          <w:rStyle w:val="tabchar"/>
+          <w:rFonts w:ascii="Calibri" w:hAnsi="Calibri" w:cs="Calibri"/>
+          <w:color w:val="000000"/>
+        </w:rPr>
+        <w:tab/>
+      </w:r>
+      <w:r>
+        <w:rPr>
+          <w:rStyle w:val="normaltextrun"/>
+          <w:color w:val="000000"/>
+          <w:lang w:val="en-US"/>
+        </w:rPr>
+        <w:t>Ahmad Yawari</w:t>
+      </w:r>
+      <w:r>
+        <w:rPr>
+          <w:rStyle w:val="eop"/>
+          <w:color w:val="000000"/>
+        </w:rPr>
+        <w:t> </w:t>
+      </w:r>
+    </w:p>
+    <w:p>
+      <w:pPr>
+        <w:pStyle w:val="paragraph"/>
+        <w:spacing w:before="0" w:beforeAutospacing="0" w:after="0" w:afterAutospacing="0"/>
+        <w:jc w:val="both"/>
+        <w:textAlignment w:val="baseline"/>
+        <w:rPr>
+          <w:rFonts w:ascii="Segoe UI" w:hAnsi="Segoe UI" w:cs="Segoe UI"/>
+          <w:sz w:val="18"/>
+          <w:szCs w:val="18"/>
+        </w:rPr>
+      </w:pPr>
+      <w:r>
+        <w:rPr>
+          <w:rStyle w:val="normaltextrun"/>
+          <w:color w:val="000000"/>
+          <w:lang w:val="en-US"/>
+        </w:rPr>
+        <w:t>13924624</w:t>
+      </w:r>
+      <w:r>
+        <w:rPr>
+          <w:rStyle w:val="tabchar"/>
+          <w:rFonts w:ascii="Calibri" w:hAnsi="Calibri" w:cs="Calibri"/>
+          <w:color w:val="000000"/>
+        </w:rPr>
+        <w:t xml:space="preserve"> </w:t>
+      </w:r>
+      <w:r>
+        <w:rPr>
+          <w:rStyle w:val="tabchar"/>
+          <w:rFonts w:ascii="Calibri" w:hAnsi="Calibri" w:cs="Calibri"/>
+          <w:color w:val="000000"/>
+        </w:rPr>
+        <w:tab/>
+      </w:r>
+      <w:r>
+        <w:rPr>
+          <w:rStyle w:val="tabchar"/>
+          <w:rFonts w:ascii="Calibri" w:hAnsi="Calibri" w:cs="Calibri"/>
+          <w:color w:val="000000"/>
+        </w:rPr>
+        <w:tab/>
+      </w:r>
+      <w:r>
+        <w:rPr>
+          <w:rStyle w:val="normaltextrun"/>
+          <w:color w:val="000000"/>
+          <w:shd w:val="clear" w:color="auto" w:fill="FFE5E5"/>
+          <w:lang w:val="en-US"/>
+        </w:rPr>
+        <w:t>Chamod</w:t>
+      </w:r>
+      <w:r>
+        <w:rPr>
+          <w:rStyle w:val="normaltextrun"/>
+          <w:color w:val="000000"/>
+          <w:lang w:val="en-US"/>
+        </w:rPr>
+        <w:t> Herath</w:t>
+      </w:r>
+      <w:r>
+        <w:rPr>
+          <w:rStyle w:val="eop"/>
+          <w:color w:val="000000"/>
+        </w:rPr>
+        <w:t> </w:t>
+      </w:r>
+    </w:p>
+    <w:p>
+      <w:pPr>
         <w:pStyle w:val="BodyTextIndent"/>
         <w:ind w:left="0"/>
         <w:jc w:val="both"/>
@@ -170,55 +418,6 @@
           <w:bCs/>
         </w:rPr>
       </w:pPr>
-      <w:r>
-        <w:rPr>
-          <w:b/>
-          <w:bCs/>
-        </w:rPr>
-        <w:t>x</w:t>
-      </w:r>
-      <w:r>
-        <w:rPr>
-          <w:b/>
-          <w:bCs/>
-        </w:rPr>
-        <w:t>xxxxxxxxx</w:t>
-      </w:r>
-      <w:r>
-        <w:rPr>
-          <w:b/>
-          <w:bCs/>
-        </w:rPr>
-        <w:t>x</w:t>
-      </w:r>
-      <w:r>
-        <w:rPr>
-          <w:b/>
-          <w:bCs/>
-        </w:rPr>
-        <w:tab/>
-      </w:r>
-      <w:r>
-        <w:rPr>
-          <w:b/>
-          <w:bCs/>
-        </w:rPr>
-        <w:tab/>
-      </w:r>
-      <w:r>
-        <w:rPr>
-          <w:b/>
-          <w:bCs/>
-        </w:rPr>
-        <w:t>xxxxxxxxxx</w:t>
-      </w:r>
-      <w:r>
-        <w:rPr>
-          <w:b/>
-          <w:bCs/>
-        </w:rPr>
-        <w:t>x</w:t>
-      </w:r>
     </w:p>
     <w:p>
       <w:pPr>
@@ -227,51 +426,8 @@
         <w:jc w:val="both"/>
         <w:rPr>
           <w:b/>
-          <w:bCs/>
-        </w:rPr>
-      </w:pPr>
-      <w:r>
-        <w:rPr>
-          <w:b/>
-          <w:bCs/>
-        </w:rPr>
-        <w:t>xxxxxxxxxx</w:t>
-      </w:r>
-      <w:r>
-        <w:rPr>
-          <w:b/>
-          <w:bCs/>
-        </w:rPr>
-        <w:t>x</w:t>
-      </w:r>
-      <w:r>
-        <w:rPr>
-          <w:b/>
-          <w:bCs/>
-        </w:rPr>
-        <w:tab/>
-      </w:r>
-      <w:r>
-        <w:rPr>
-          <w:b/>
-          <w:bCs/>
-        </w:rPr>
-        <w:tab/>
-      </w:r>
-      <w:r>
-        <w:rPr>
-          <w:b/>
-          <w:bCs/>
-        </w:rPr>
-        <w:t>xxxxxxxxxx</w:t>
-      </w:r>
-      <w:r>
-        <w:rPr>
-          <w:b/>
-          <w:bCs/>
-        </w:rPr>
-        <w:t>x</w:t>
-      </w:r>
+        </w:rPr>
+      </w:pPr>
     </w:p>
     <w:p>
       <w:pPr>
@@ -280,51 +436,8 @@
         <w:jc w:val="both"/>
         <w:rPr>
           <w:b/>
-          <w:bCs/>
-        </w:rPr>
-      </w:pPr>
-      <w:r>
-        <w:rPr>
-          <w:b/>
-          <w:bCs/>
-        </w:rPr>
-        <w:t>xxxxxxxxxx</w:t>
-      </w:r>
-      <w:r>
-        <w:rPr>
-          <w:b/>
-          <w:bCs/>
-        </w:rPr>
-        <w:t>x</w:t>
-      </w:r>
-      <w:r>
-        <w:rPr>
-          <w:b/>
-          <w:bCs/>
-        </w:rPr>
-        <w:tab/>
-      </w:r>
-      <w:r>
-        <w:rPr>
-          <w:b/>
-          <w:bCs/>
-        </w:rPr>
-        <w:tab/>
-      </w:r>
-      <w:r>
-        <w:rPr>
-          <w:b/>
-          <w:bCs/>
-        </w:rPr>
-        <w:t>xxxxxxxxxx</w:t>
-      </w:r>
-      <w:r>
-        <w:rPr>
-          <w:b/>
-          <w:bCs/>
-        </w:rPr>
-        <w:t>x</w:t>
-      </w:r>
+        </w:rPr>
+      </w:pPr>
     </w:p>
     <w:p>
       <w:pPr>
@@ -333,50 +446,15 @@
         <w:jc w:val="both"/>
         <w:rPr>
           <w:b/>
-          <w:bCs/>
+          <w:u w:val="single"/>
         </w:rPr>
       </w:pPr>
       <w:r>
         <w:rPr>
           <w:b/>
-          <w:bCs/>
-        </w:rPr>
-        <w:t>xxxxxxxxxx</w:t>
-      </w:r>
-      <w:r>
-        <w:rPr>
-          <w:b/>
-          <w:bCs/>
-        </w:rPr>
-        <w:t>x</w:t>
-      </w:r>
-      <w:r>
-        <w:rPr>
-          <w:b/>
-          <w:bCs/>
-        </w:rPr>
-        <w:tab/>
-      </w:r>
-      <w:r>
-        <w:rPr>
-          <w:b/>
-          <w:bCs/>
-        </w:rPr>
-        <w:tab/>
-      </w:r>
-      <w:r>
-        <w:rPr>
-          <w:b/>
-          <w:bCs/>
-        </w:rPr>
-        <w:t>xxxxxxxxxx</w:t>
-      </w:r>
-      <w:r>
-        <w:rPr>
-          <w:b/>
-          <w:bCs/>
-        </w:rPr>
-        <w:t>x</w:t>
+          <w:u w:val="single"/>
+        </w:rPr>
+        <w:t xml:space="preserve">Date: </w:t>
       </w:r>
     </w:p>
     <w:p>
@@ -384,52 +462,9 @@
         <w:pStyle w:val="BodyTextIndent"/>
         <w:ind w:left="0"/>
         <w:jc w:val="both"/>
-        <w:rPr>
-          <w:b/>
-          <w:bCs/>
-        </w:rPr>
-      </w:pPr>
-      <w:r>
-        <w:rPr>
-          <w:b/>
-          <w:bCs/>
-        </w:rPr>
-        <w:t>xxxxxxxxxx</w:t>
-      </w:r>
-      <w:r>
-        <w:rPr>
-          <w:b/>
-          <w:bCs/>
-        </w:rPr>
-        <w:t>x</w:t>
-      </w:r>
-      <w:r>
-        <w:rPr>
-          <w:b/>
-          <w:bCs/>
-        </w:rPr>
-        <w:tab/>
-      </w:r>
-      <w:r>
-        <w:rPr>
-          <w:b/>
-          <w:bCs/>
-        </w:rPr>
-        <w:tab/>
-      </w:r>
-      <w:r>
-        <w:rPr>
-          <w:b/>
-          <w:bCs/>
-        </w:rPr>
-        <w:t>xxxxxxxxxx</w:t>
-      </w:r>
-      <w:r>
-        <w:rPr>
-          <w:b/>
-          <w:bCs/>
-        </w:rPr>
-        <w:t>x</w:t>
+      </w:pPr>
+      <w:r>
+        <w:t>19/03/2021</w:t>
       </w:r>
     </w:p>
     <w:p>
@@ -439,51 +474,8 @@
         <w:jc w:val="both"/>
         <w:rPr>
           <w:b/>
-          <w:bCs/>
-        </w:rPr>
-      </w:pPr>
-      <w:r>
-        <w:rPr>
-          <w:b/>
-          <w:bCs/>
-        </w:rPr>
-        <w:t>xxxxxxxxxx</w:t>
-      </w:r>
-      <w:r>
-        <w:rPr>
-          <w:b/>
-          <w:bCs/>
-        </w:rPr>
-        <w:t>x</w:t>
-      </w:r>
-      <w:r>
-        <w:rPr>
-          <w:b/>
-          <w:bCs/>
-        </w:rPr>
-        <w:tab/>
-      </w:r>
-      <w:r>
-        <w:rPr>
-          <w:b/>
-          <w:bCs/>
-        </w:rPr>
-        <w:tab/>
-      </w:r>
-      <w:r>
-        <w:rPr>
-          <w:b/>
-          <w:bCs/>
-        </w:rPr>
-        <w:t>xxxxxxxxxx</w:t>
-      </w:r>
-      <w:r>
-        <w:rPr>
-          <w:b/>
-          <w:bCs/>
-        </w:rPr>
-        <w:t>x</w:t>
-      </w:r>
+        </w:rPr>
+      </w:pPr>
     </w:p>
     <w:p>
       <w:pPr>
@@ -492,36 +484,33 @@
         <w:jc w:val="both"/>
         <w:rPr>
           <w:b/>
-        </w:rPr>
-      </w:pPr>
+          <w:u w:val="single"/>
+        </w:rPr>
+      </w:pPr>
+      <w:r>
+        <w:rPr>
+          <w:b/>
+          <w:u w:val="single"/>
+        </w:rPr>
+        <w:t xml:space="preserve">Team/ Organisation Name: </w:t>
+      </w:r>
     </w:p>
     <w:p>
       <w:pPr>
         <w:pStyle w:val="BodyTextIndent"/>
         <w:ind w:left="0"/>
         <w:jc w:val="both"/>
-        <w:rPr>
-          <w:b/>
-        </w:rPr>
-      </w:pPr>
+      </w:pPr>
+      <w:r>
+        <w:t>Software Engineering Group 9/FEIT/ UTS</w:t>
+      </w:r>
     </w:p>
     <w:p>
       <w:pPr>
         <w:pStyle w:val="BodyTextIndent"/>
         <w:ind w:left="0"/>
         <w:jc w:val="both"/>
-        <w:rPr>
-          <w:b/>
-          <w:u w:val="single"/>
-        </w:rPr>
-      </w:pPr>
-      <w:r>
-        <w:rPr>
-          <w:b/>
-          <w:u w:val="single"/>
-        </w:rPr>
-        <w:t xml:space="preserve">Date: </w:t>
-      </w:r>
+      </w:pPr>
     </w:p>
     <w:p>
       <w:pPr>
@@ -530,15 +519,15 @@
         <w:jc w:val="both"/>
         <w:rPr>
           <w:b/>
-          <w:bCs/>
+          <w:u w:val="single"/>
         </w:rPr>
       </w:pPr>
       <w:r>
         <w:rPr>
           <w:b/>
-          <w:bCs/>
-        </w:rPr>
-        <w:t>xxxxxxxxxxx</w:t>
+          <w:u w:val="single"/>
+        </w:rPr>
+        <w:t xml:space="preserve">Approved by (Customer/ Program Manager): </w:t>
       </w:r>
     </w:p>
     <w:p>
@@ -547,92 +536,14 @@
         <w:ind w:left="0"/>
         <w:jc w:val="both"/>
         <w:rPr>
-          <w:b/>
-        </w:rPr>
-      </w:pPr>
-    </w:p>
-    <w:p>
-      <w:pPr>
-        <w:pStyle w:val="BodyTextIndent"/>
-        <w:ind w:left="0"/>
-        <w:jc w:val="both"/>
-        <w:rPr>
-          <w:b/>
-          <w:u w:val="single"/>
-        </w:rPr>
-      </w:pPr>
-      <w:r>
-        <w:rPr>
-          <w:b/>
-          <w:u w:val="single"/>
-        </w:rPr>
-        <w:t xml:space="preserve">Team/ Organisation Name: </w:t>
-      </w:r>
-    </w:p>
-    <w:p>
-      <w:pPr>
-        <w:pStyle w:val="BodyTextIndent"/>
-        <w:ind w:left="0"/>
-        <w:jc w:val="both"/>
-      </w:pPr>
-      <w:r>
-        <w:rPr>
-          <w:b/>
           <w:bCs/>
         </w:rPr>
-        <w:t>xxxx</w:t>
-      </w:r>
-      <w:r>
-        <w:t>/</w:t>
-      </w:r>
-      <w:r>
-        <w:t xml:space="preserve">FEIT/ </w:t>
-      </w:r>
-      <w:r>
-        <w:t>UTS</w:t>
-      </w:r>
-    </w:p>
-    <w:p>
-      <w:pPr>
-        <w:pStyle w:val="BodyTextIndent"/>
-        <w:ind w:left="0"/>
-        <w:jc w:val="both"/>
-      </w:pPr>
-    </w:p>
-    <w:p>
-      <w:pPr>
-        <w:pStyle w:val="BodyTextIndent"/>
-        <w:ind w:left="0"/>
-        <w:jc w:val="both"/>
-        <w:rPr>
-          <w:b/>
-          <w:u w:val="single"/>
-        </w:rPr>
-      </w:pPr>
-      <w:r>
-        <w:rPr>
-          <w:b/>
-          <w:u w:val="single"/>
-        </w:rPr>
-        <w:t xml:space="preserve">Approved by (Customer/ Program Manager): </w:t>
-      </w:r>
-    </w:p>
-    <w:p>
-      <w:pPr>
-        <w:pStyle w:val="BodyTextIndent"/>
-        <w:ind w:left="0"/>
-        <w:jc w:val="both"/>
-        <w:rPr>
-          <w:b/>
+      </w:pPr>
+      <w:r>
+        <w:rPr>
           <w:bCs/>
         </w:rPr>
-      </w:pPr>
-      <w:r>
-        <w:rPr>
-          <w:b/>
-          <w:bCs/>
-        </w:rPr>
-        <w:t>xxxxxxxxxx</w:t>
+        <w:t>Gabrielle Anderson</w:t>
       </w:r>
     </w:p>
     <w:p>
@@ -675,11 +586,10 @@
         <w:pStyle w:val="BodyTextIndent"/>
         <w:ind w:left="0"/>
         <w:jc w:val="both"/>
-        <w:rPr>
-          <w:i/>
-          <w:iCs/>
-        </w:rPr>
-      </w:pPr>
+      </w:pPr>
+      <w:r>
+        <w:t>Le Bistrot d’Andre is a northern Sydney situated French restaurant owned by Gabrielle Anderson, who is currently aspiring to introduce an automated system into her thriving business and further expand its locations. Due to the rising popularity of the Le Bistrot d’Andre restaurant, Gabrielle Anderson considered hiring a group of software engineers to develop and implement an online automated system to increase the restaurants efficiency and customer accessibility. Since the restaurant is planned to branch out into different locations, the restaurant owner wanted to have an integrated invoice system where she can view the financial reporting's of both, a single selected restaurant and the accumulation of entire chain of restaurants.</w:t>
+      </w:r>
     </w:p>
     <w:p>
       <w:pPr>
@@ -687,37 +597,75 @@
         <w:ind w:left="0"/>
         <w:jc w:val="both"/>
       </w:pPr>
-      <w:r>
-        <w:rPr>
-          <w:i/>
-          <w:iCs/>
-        </w:rPr>
-        <w:t>Provide a description about selected case study and what type of application is required by the clients.</w:t>
-      </w:r>
     </w:p>
     <w:p>
       <w:pPr>
         <w:pStyle w:val="BodyTextIndent"/>
         <w:ind w:left="0"/>
         <w:jc w:val="both"/>
-      </w:pPr>
+        <w:rPr>
+          <w:b/>
+          <w:u w:val="single"/>
+        </w:rPr>
+      </w:pPr>
+      <w:r>
+        <w:rPr>
+          <w:b/>
+          <w:u w:val="single"/>
+        </w:rPr>
+        <w:t>Planned Duration and Budget</w:t>
+      </w:r>
     </w:p>
     <w:p>
       <w:pPr>
         <w:pStyle w:val="BodyTextIndent"/>
         <w:ind w:left="0"/>
         <w:jc w:val="both"/>
-        <w:rPr>
-          <w:b/>
-          <w:u w:val="single"/>
-        </w:rPr>
-      </w:pPr>
-      <w:r>
-        <w:rPr>
-          <w:b/>
-          <w:u w:val="single"/>
-        </w:rPr>
-        <w:t>Planned Duration and Budget</w:t>
+      </w:pPr>
+      <w:r>
+        <w:t xml:space="preserve">The software development team has decided to implement an agile software design approach to this project to ensure that the designed product is user tested upon each release and further improved </w:t>
+      </w:r>
+      <w:r>
+        <w:t>up</w:t>
+      </w:r>
+      <w:r>
+        <w:t>on</w:t>
+      </w:r>
+      <w:r>
+        <w:t xml:space="preserve"> for better quality assurance</w:t>
+      </w:r>
+      <w:r>
+        <w:t>. The project will be divided into 2 releases, where each iteration will consist of 3 iterations. Each iteration is estimated to</w:t>
+      </w:r>
+      <w:r>
+        <w:t xml:space="preserve"> last 1 weeks, where each day of the iteration duration will have 8 working hours. </w:t>
+      </w:r>
+      <w:r>
+        <w:t xml:space="preserve">The estimated cost </w:t>
+      </w:r>
+      <w:r>
+        <w:t xml:space="preserve">for each of these working hours (cost per </w:t>
+      </w:r>
+      <w:r>
+        <w:t>man hour</w:t>
+      </w:r>
+      <w:r>
+        <w:t>)</w:t>
+      </w:r>
+      <w:r>
+        <w:t xml:space="preserve"> is $50 dollars. </w:t>
+      </w:r>
+      <w:r>
+        <w:t>At the end of the iteration, the functional software of a section of the system will be</w:t>
+      </w:r>
+      <w:r>
+        <w:t xml:space="preserve"> prepared for </w:t>
+      </w:r>
+      <w:r>
+        <w:t>production for the following release.</w:t>
+      </w:r>
+      <w:r>
+        <w:t xml:space="preserve"> On the 9th of March (9/3/2021), the first release will be implemented and integrated into the user business environment for testing and feedback.</w:t>
       </w:r>
     </w:p>
     <w:p>
@@ -725,157 +673,6 @@
         <w:pStyle w:val="BodyTextIndent"/>
         <w:ind w:left="0"/>
       </w:pPr>
-      <w:r>
-        <w:t>Management has</w:t>
-      </w:r>
-      <w:r>
-        <w:t xml:space="preserve"> agreed to use the agile approach to deliver this project in </w:t>
-      </w:r>
-      <w:r>
-        <w:t>small releases</w:t>
-      </w:r>
-      <w:r>
-        <w:t>.</w:t>
-      </w:r>
-      <w:r>
-        <w:t xml:space="preserve"> The agile project will have </w:t>
-      </w:r>
-      <w:r>
-        <w:t>2</w:t>
-      </w:r>
-      <w:r>
-        <w:t xml:space="preserve"> releases. Each release will </w:t>
-      </w:r>
-      <w:r>
-        <w:t xml:space="preserve">have </w:t>
-      </w:r>
-      <w:r>
-        <w:t>3</w:t>
-      </w:r>
-      <w:r>
-        <w:t xml:space="preserve"> </w:t>
-      </w:r>
-      <w:r>
-        <w:t xml:space="preserve">standard </w:t>
-      </w:r>
-      <w:r>
-        <w:t>iterations</w:t>
-      </w:r>
-      <w:r>
-        <w:t xml:space="preserve"> and additional iteration 0 (Zero)</w:t>
-      </w:r>
-      <w:r>
-        <w:t xml:space="preserve"> at the start</w:t>
-      </w:r>
-      <w:r>
-        <w:t xml:space="preserve">. </w:t>
-      </w:r>
-      <w:r>
-        <w:t xml:space="preserve">Each iteration will be of </w:t>
-      </w:r>
-      <w:r>
-        <w:t>2</w:t>
-      </w:r>
-      <w:r>
-        <w:t xml:space="preserve"> week</w:t>
-      </w:r>
-      <w:r>
-        <w:t>s</w:t>
-      </w:r>
-      <w:r>
-        <w:t xml:space="preserve"> duration</w:t>
-      </w:r>
-      <w:r>
-        <w:t xml:space="preserve"> except iteration 0, which will be of 1 week duration only</w:t>
-      </w:r>
-      <w:r>
-        <w:t xml:space="preserve">. </w:t>
-      </w:r>
-      <w:r>
-        <w:t xml:space="preserve">Each </w:t>
-      </w:r>
-      <w:r>
-        <w:t xml:space="preserve">standard </w:t>
-      </w:r>
-      <w:r>
-        <w:t>iteration</w:t>
-      </w:r>
-      <w:r>
-        <w:t xml:space="preserve"> </w:t>
-      </w:r>
-      <w:r>
-        <w:t>will deliver</w:t>
-      </w:r>
-      <w:r>
-        <w:t xml:space="preserve"> working software deployable in the production environment.</w:t>
-      </w:r>
-      <w:r>
-        <w:t xml:space="preserve"> The estim</w:t>
-      </w:r>
-      <w:r>
-        <w:t>ated cost</w:t>
-      </w:r>
-      <w:r>
-        <w:t xml:space="preserve"> per man hour is $80. Each </w:t>
-      </w:r>
-      <w:r>
-        <w:t>day will have 8 working</w:t>
-      </w:r>
-      <w:r>
-        <w:t xml:space="preserve"> hours.</w:t>
-      </w:r>
-      <w:r>
-        <w:t xml:space="preserve"> </w:t>
-      </w:r>
-      <w:r>
-        <w:t xml:space="preserve">The first </w:t>
-      </w:r>
-      <w:r>
-        <w:t>release 1</w:t>
-      </w:r>
-      <w:r>
-        <w:t xml:space="preserve"> comprising working software and related documentations should have been formally reviewed (</w:t>
-      </w:r>
-      <w:r>
-        <w:t>showcase</w:t>
-      </w:r>
-      <w:r>
-        <w:t>d</w:t>
-      </w:r>
-      <w:r>
-        <w:t>)</w:t>
-      </w:r>
-      <w:r>
-        <w:t xml:space="preserve"> and released</w:t>
-      </w:r>
-      <w:r>
-        <w:t xml:space="preserve"> </w:t>
-      </w:r>
-      <w:r>
-        <w:t xml:space="preserve">in production </w:t>
-      </w:r>
-      <w:r>
-        <w:t xml:space="preserve">by </w:t>
-      </w:r>
-      <w:r>
-        <w:t xml:space="preserve">no later than </w:t>
-      </w:r>
-      <w:r>
-        <w:t>[</w:t>
-      </w:r>
-      <w:r>
-        <w:rPr>
-          <w:b/>
-          <w:bCs/>
-        </w:rPr>
-        <w:t>RELEASE DATE]</w:t>
-      </w:r>
-      <w:r>
-        <w:t>.</w:t>
-      </w:r>
-      <w:r>
-        <w:t xml:space="preserve"> </w:t>
-      </w:r>
     </w:p>
     <w:p>
       <w:pPr>
@@ -894,27 +691,6 @@
           <w:u w:val="single"/>
         </w:rPr>
       </w:pPr>
-      <w:r>
-        <w:rPr>
-          <w:b/>
-          <w:u w:val="single"/>
-        </w:rPr>
-        <w:t>Case Study</w:t>
-      </w:r>
-      <w:r>
-        <w:rPr>
-          <w:b/>
-          <w:u w:val="single"/>
-        </w:rPr>
-        <w:t xml:space="preserve"> Process</w:t>
-      </w:r>
-      <w:r>
-        <w:rPr>
-          <w:b/>
-          <w:u w:val="single"/>
-        </w:rPr>
-        <w:t xml:space="preserve"> (Current)</w:t>
-      </w:r>
     </w:p>
     <w:p>
       <w:pPr>
@@ -922,8 +698,8 @@
         <w:ind w:left="0"/>
         <w:jc w:val="both"/>
         <w:rPr>
-          <w:i/>
-          <w:iCs/>
+          <w:b/>
+          <w:u w:val="single"/>
         </w:rPr>
       </w:pPr>
     </w:p>
@@ -933,16 +709,40 @@
         <w:ind w:left="0"/>
         <w:jc w:val="both"/>
         <w:rPr>
-          <w:i/>
-          <w:iCs/>
-        </w:rPr>
-      </w:pPr>
-      <w:r>
-        <w:rPr>
-          <w:i/>
-          <w:iCs/>
-        </w:rPr>
-        <w:t>Provide a description about how the current system works.</w:t>
+          <w:b/>
+          <w:u w:val="single"/>
+        </w:rPr>
+      </w:pPr>
+      <w:r>
+        <w:rPr>
+          <w:b/>
+          <w:u w:val="single"/>
+        </w:rPr>
+        <w:t>Case Study</w:t>
+      </w:r>
+      <w:r>
+        <w:rPr>
+          <w:b/>
+          <w:u w:val="single"/>
+        </w:rPr>
+        <w:t xml:space="preserve"> Process</w:t>
+      </w:r>
+      <w:r>
+        <w:rPr>
+          <w:b/>
+          <w:u w:val="single"/>
+        </w:rPr>
+        <w:t xml:space="preserve"> (Current)</w:t>
+      </w:r>
+    </w:p>
+    <w:p>
+      <w:pPr>
+        <w:pStyle w:val="BodyTextIndent"/>
+        <w:ind w:left="0"/>
+        <w:jc w:val="both"/>
+      </w:pPr>
+      <w:r>
+        <w:t xml:space="preserve">Le Bistrot d’Andre’s current system has a variety of functions and features that are outdated and inefficient which may prevent the restaurant from further growing and competing with other restaurants that tend to implement more modernized systems. One of the key issues is the booking system of the restaurant which requires restaurant staff to handle the booking phone calls which may lead to a lack of employees at another area of the restaurant. Furthermore, this booking system does not consist of a customer interface and thus, customers are not able to interact or view any of the restaurant features, such as available dates, floor plan, menu, discounts/offers, etc.  </w:t>
       </w:r>
     </w:p>
     <w:p>
@@ -1005,227 +805,141 @@
           <w:iCs/>
         </w:rPr>
       </w:pPr>
-      <w:r>
+    </w:p>
+    <w:p>
+      <w:pPr>
+        <w:pStyle w:val="BodyTextIndent"/>
+        <w:ind w:left="0"/>
+        <w:jc w:val="both"/>
+      </w:pPr>
+      <w:r>
+        <w:t>Currently</w:t>
+      </w:r>
+      <w:r>
+        <w:t>,</w:t>
+      </w:r>
+      <w:r>
+        <w:t xml:space="preserve"> Le</w:t>
+      </w:r>
+      <w:r>
+        <w:t xml:space="preserve"> Bistrot  d’Andre’s system uses a manual  system for customer booking reservations</w:t>
+      </w:r>
+      <w:r>
+        <w:t>,</w:t>
+      </w:r>
+      <w:r>
+        <w:t xml:space="preserve"> which involves a </w:t>
+      </w:r>
+      <w:r>
+        <w:t xml:space="preserve">inefficient </w:t>
+      </w:r>
+      <w:r>
+        <w:t>phone call communication method between a customer and an employee. Gabrielle Anderson</w:t>
+      </w:r>
+      <w:r>
+        <w:t xml:space="preserve"> wants</w:t>
+      </w:r>
+      <w:r>
+        <w:t xml:space="preserve"> to implement an automated online-based system that could be accessible through a website or mobile app. This new system will help Le Bistrot d’Andre achieve the following </w:t>
+      </w:r>
+      <w:r>
+        <w:t>objectives:</w:t>
+      </w:r>
+      <w:r>
+        <w:t xml:space="preserve">  </w:t>
+      </w:r>
+    </w:p>
+    <w:p>
+      <w:pPr>
+        <w:pStyle w:val="BodyTextIndent"/>
+        <w:jc w:val="both"/>
+      </w:pPr>
+    </w:p>
+    <w:p>
+      <w:pPr>
+        <w:pStyle w:val="BodyTextIndent"/>
+        <w:ind w:left="0"/>
+        <w:jc w:val="both"/>
+      </w:pPr>
+      <w:r>
+        <w:t>1.</w:t>
+      </w:r>
+      <w:r>
+        <w:tab/>
+      </w:r>
+      <w:r>
+        <w:t xml:space="preserve">Introduce a mobile online system with easy accessibility  and availability.  </w:t>
+      </w:r>
+    </w:p>
+    <w:p>
+      <w:pPr>
+        <w:pStyle w:val="BodyTextIndent"/>
+        <w:ind w:left="0"/>
+        <w:jc w:val="both"/>
+      </w:pPr>
+      <w:r>
+        <w:t>2.</w:t>
+      </w:r>
+      <w:r>
+        <w:t xml:space="preserve">  </w:t>
+      </w:r>
+      <w:r>
+        <w:tab/>
+      </w:r>
+      <w:r>
+        <w:t>Eliminate the need for employers to manually handle booking reservations.</w:t>
+      </w:r>
+    </w:p>
+    <w:p>
+      <w:pPr>
+        <w:pStyle w:val="BodyTextIndent"/>
+        <w:ind w:left="720" w:hanging="720"/>
+        <w:jc w:val="both"/>
+      </w:pPr>
+      <w:r>
+        <w:t>3.</w:t>
+      </w:r>
+      <w:r>
+        <w:t xml:space="preserve">  </w:t>
+      </w:r>
+      <w:r>
+        <w:tab/>
+      </w:r>
+      <w:r>
+        <w:t xml:space="preserve">Provides customers with a user interface of the restaurant system that enhances the customer experience. </w:t>
+      </w:r>
+    </w:p>
+    <w:p>
+      <w:pPr>
+        <w:pStyle w:val="BodyTextIndent"/>
+        <w:ind w:left="720" w:hanging="720"/>
+        <w:jc w:val="both"/>
+      </w:pPr>
+      <w:r>
+        <w:t>4.</w:t>
+      </w:r>
+      <w:r>
+        <w:tab/>
+      </w:r>
+      <w:r>
+        <w:t xml:space="preserve">Collect and store financial </w:t>
+      </w:r>
+      <w:r>
+        <w:t>reporting</w:t>
+      </w:r>
+      <w:r>
+        <w:t xml:space="preserve"> of each restaurant. 5. Calculate the invoice report for the accumulation of all restaurant branches</w:t>
+      </w:r>
+    </w:p>
+    <w:p>
+      <w:pPr>
+        <w:pStyle w:val="BodyTextIndent"/>
+        <w:ind w:left="0"/>
         <w:rPr>
           <w:i/>
           <w:iCs/>
         </w:rPr>
-        <w:t>Current</w:t>
-      </w:r>
-      <w:r>
-        <w:rPr>
-          <w:i/>
-          <w:iCs/>
-        </w:rPr>
-        <w:t xml:space="preserve">ly </w:t>
-      </w:r>
-      <w:r>
-        <w:rPr>
-          <w:b/>
-          <w:bCs/>
-          <w:i/>
-          <w:iCs/>
-        </w:rPr>
-        <w:t>[client</w:t>
-      </w:r>
-      <w:r>
-        <w:rPr>
-          <w:b/>
-          <w:bCs/>
-          <w:i/>
-          <w:iCs/>
-        </w:rPr>
-        <w:t xml:space="preserve"> name</w:t>
-      </w:r>
-      <w:r>
-        <w:rPr>
-          <w:b/>
-          <w:bCs/>
-          <w:i/>
-          <w:iCs/>
-        </w:rPr>
-        <w:t>] follows these steps</w:t>
-      </w:r>
-      <w:r>
-        <w:rPr>
-          <w:b/>
-          <w:bCs/>
-          <w:i/>
-          <w:iCs/>
-        </w:rPr>
-        <w:t>…</w:t>
-      </w:r>
-    </w:p>
-    <w:p>
-      <w:pPr>
-        <w:pStyle w:val="BodyTextIndent"/>
-        <w:ind w:left="0"/>
-      </w:pPr>
-    </w:p>
-    <w:p>
-      <w:pPr>
-        <w:pStyle w:val="BodyTextIndent"/>
-        <w:ind w:left="0"/>
-        <w:rPr>
-          <w:i/>
-          <w:iCs/>
-        </w:rPr>
-      </w:pPr>
-      <w:r>
-        <w:rPr>
-          <w:i/>
-          <w:iCs/>
-        </w:rPr>
-        <w:lastRenderedPageBreak/>
-        <w:t xml:space="preserve">This online system will help </w:t>
-      </w:r>
-      <w:r>
-        <w:rPr>
-          <w:b/>
-          <w:bCs/>
-          <w:i/>
-          <w:iCs/>
-        </w:rPr>
-        <w:t>[client name]</w:t>
-      </w:r>
-      <w:r>
-        <w:rPr>
-          <w:i/>
-          <w:iCs/>
-        </w:rPr>
-        <w:t xml:space="preserve"> </w:t>
-      </w:r>
-      <w:r>
-        <w:rPr>
-          <w:i/>
-          <w:iCs/>
-        </w:rPr>
-        <w:t>to achieve the following objectives:</w:t>
-      </w:r>
-    </w:p>
-    <w:p>
-      <w:pPr>
-        <w:pStyle w:val="BodyTextIndent"/>
-        <w:ind w:left="0"/>
-      </w:pPr>
-    </w:p>
-    <w:p>
-      <w:pPr>
-        <w:pStyle w:val="BodyTextIndent"/>
-        <w:numPr>
-          <w:ilvl w:val="0"/>
-          <w:numId w:val="28"/>
-        </w:numPr>
-        <w:rPr>
-          <w:b/>
-          <w:bCs/>
-        </w:rPr>
-      </w:pPr>
-      <w:r>
-        <w:rPr>
-          <w:b/>
-          <w:bCs/>
-        </w:rPr>
-        <w:t>XXXXXXXX</w:t>
-      </w:r>
-    </w:p>
-    <w:p>
-      <w:pPr>
-        <w:pStyle w:val="BodyTextIndent"/>
-        <w:numPr>
-          <w:ilvl w:val="0"/>
-          <w:numId w:val="28"/>
-        </w:numPr>
-        <w:rPr>
-          <w:b/>
-          <w:bCs/>
-        </w:rPr>
-      </w:pPr>
-      <w:r>
-        <w:rPr>
-          <w:b/>
-          <w:bCs/>
-        </w:rPr>
-        <w:t>XXXXXXXX</w:t>
-      </w:r>
-    </w:p>
-    <w:p>
-      <w:pPr>
-        <w:pStyle w:val="BodyTextIndent"/>
-        <w:numPr>
-          <w:ilvl w:val="0"/>
-          <w:numId w:val="28"/>
-        </w:numPr>
-        <w:rPr>
-          <w:b/>
-          <w:bCs/>
-        </w:rPr>
-      </w:pPr>
-      <w:r>
-        <w:rPr>
-          <w:b/>
-          <w:bCs/>
-        </w:rPr>
-        <w:t>XXXXXXXX</w:t>
-      </w:r>
-    </w:p>
-    <w:p>
-      <w:pPr>
-        <w:pStyle w:val="BodyTextIndent"/>
-        <w:ind w:left="720"/>
-      </w:pPr>
-    </w:p>
-    <w:p>
-      <w:pPr>
-        <w:pStyle w:val="BodyTextIndent"/>
-        <w:ind w:left="0"/>
-        <w:rPr>
-          <w:b/>
-          <w:szCs w:val="18"/>
-        </w:rPr>
-      </w:pPr>
-      <w:r>
-        <w:t>The</w:t>
-      </w:r>
-      <w:r>
-        <w:t xml:space="preserve"> key users of the </w:t>
-      </w:r>
-      <w:r>
-        <w:t xml:space="preserve">new online system </w:t>
-      </w:r>
-      <w:r>
-        <w:t>are</w:t>
-      </w:r>
-      <w:r>
-        <w:t xml:space="preserve">: </w:t>
-      </w:r>
-      <w:r>
-        <w:rPr>
-          <w:b/>
-          <w:bCs/>
-        </w:rPr>
-        <w:t>XXXXX</w:t>
-      </w:r>
-      <w:r>
-        <w:t xml:space="preserve">, </w:t>
-      </w:r>
-      <w:r>
-        <w:rPr>
-          <w:b/>
-          <w:bCs/>
-        </w:rPr>
-        <w:t>XXXXX</w:t>
-      </w:r>
-      <w:r>
-        <w:t xml:space="preserve">, </w:t>
-      </w:r>
-      <w:r>
-        <w:rPr>
-          <w:b/>
-          <w:bCs/>
-        </w:rPr>
-        <w:t>XXXXX</w:t>
-      </w:r>
+      </w:pPr>
     </w:p>
     <w:p>
       <w:pPr>
@@ -1308,38 +1022,41 @@
       <w:pPr>
         <w:pStyle w:val="BodyTextIndent"/>
         <w:ind w:left="0"/>
-        <w:rPr>
-          <w:i/>
-          <w:iCs/>
-        </w:rPr>
-      </w:pPr>
-      <w:r>
-        <w:rPr>
-          <w:i/>
-          <w:iCs/>
-        </w:rPr>
-        <w:t>Project scope is the part of project planning that involves determining and documenting a list of specific project goals, deliverables, features, functions</w:t>
-      </w:r>
-      <w:r>
-        <w:rPr>
-          <w:i/>
-          <w:iCs/>
-        </w:rPr>
-        <w:t xml:space="preserve"> and</w:t>
-      </w:r>
-      <w:r>
-        <w:rPr>
-          <w:i/>
-          <w:iCs/>
-        </w:rPr>
-        <w:t xml:space="preserve"> tasks</w:t>
-      </w:r>
-      <w:r>
-        <w:rPr>
-          <w:i/>
-          <w:iCs/>
-        </w:rPr>
-        <w:t>. The project scope should give a general overview of how the proposed system will work.</w:t>
+      </w:pPr>
+      <w:r>
+        <w:t xml:space="preserve">The online automated system will allow users to enter the system and select between two options: Login and View menu. Upon selecting View menu, users brought to the Menu page where all the items of the menu are displayed, with labels, ingredients, discounts and categories. Users can also filter the items they want by selecting filter options such as cost, diet (vegan, dairy-free), items on special, food categories (entrees, main course, beverages, desert, snacks). This page allows users to browse through the menu to determine if the restaurant suits their taste or dietary needs.  </w:t>
+      </w:r>
+    </w:p>
+    <w:p>
+      <w:pPr>
+        <w:pStyle w:val="BodyTextIndent"/>
+      </w:pPr>
+    </w:p>
+    <w:p>
+      <w:pPr>
+        <w:pStyle w:val="BodyTextIndent"/>
+        <w:ind w:left="0"/>
+      </w:pPr>
+      <w:r>
+        <w:t xml:space="preserve">When Login is selected, users are able to either create a new account or log-in using their pre-registered details in the Login page. Once signed in, users can select the ‘Make a booking’ option which prompts the user to select a desired date and time which then brings them to the “Booking page” which displays the corresponding floor plan for the selected time period. The user can then select a table and proceed to the Menu page which now allows the user to select menu items to order as they are currently logged in and have an available booking prepared. After confirming both, the selected booking and the selected order, customers will enter the “Checkout page” where they will pay for the total costs.  </w:t>
+      </w:r>
+    </w:p>
+    <w:p>
+      <w:pPr>
+        <w:pStyle w:val="BodyTextIndent"/>
+      </w:pPr>
+    </w:p>
+    <w:p>
+      <w:pPr>
+        <w:pStyle w:val="BodyTextIndent"/>
+        <w:ind w:left="0"/>
+      </w:pPr>
+      <w:r>
+        <w:t xml:space="preserve">All customer details and booking details will be stored in the database, which can then be accessed by authorized users (Gabrielle Anderson, restaurant manager). Authorized users are also able to view the financial reports of any of the Le Bistrot d’Andre stores, and only </w:t>
+      </w:r>
+      <w:r>
+        <w:lastRenderedPageBreak/>
+        <w:t>the restaurant owner, Gabrielle Anderson will be able to view accumulated financial report of all the Le Bistrot d’Andre stores.</w:t>
       </w:r>
     </w:p>
     <w:p>
@@ -1385,38 +1102,24 @@
         <w:pStyle w:val="BodyTextIndent"/>
         <w:ind w:left="0"/>
         <w:jc w:val="both"/>
-        <w:rPr>
-          <w:i/>
-          <w:iCs/>
-        </w:rPr>
-      </w:pPr>
-      <w:r>
-        <w:rPr>
-          <w:i/>
-          <w:iCs/>
-        </w:rPr>
-        <w:t xml:space="preserve">Out of scope refers to tasks or functions that do not contribute to the </w:t>
-      </w:r>
-      <w:r>
-        <w:rPr>
-          <w:i/>
-          <w:iCs/>
-        </w:rPr>
-        <w:t xml:space="preserve">project’s </w:t>
-      </w:r>
-      <w:r>
-        <w:rPr>
-          <w:i/>
-          <w:iCs/>
-        </w:rPr>
-        <w:t>objective</w:t>
-      </w:r>
-      <w:r>
-        <w:rPr>
-          <w:i/>
-          <w:iCs/>
-        </w:rPr>
-        <w:t>s.</w:t>
+      </w:pPr>
+      <w:r>
+        <w:t xml:space="preserve">Staff and </w:t>
+      </w:r>
+      <w:r>
+        <w:t xml:space="preserve">other </w:t>
+      </w:r>
+      <w:r>
+        <w:t xml:space="preserve">authorized </w:t>
+      </w:r>
+      <w:r>
+        <w:t>i</w:t>
+      </w:r>
+      <w:r>
+        <w:t>ndividual’s</w:t>
+      </w:r>
+      <w:r>
+        <w:t xml:space="preserve"> will be trained to use the system and register a new account.</w:t>
       </w:r>
     </w:p>
     <w:p>
@@ -1517,51 +1220,285 @@
     </w:p>
     <w:p>
       <w:pPr>
-        <w:pStyle w:val="BodyTextIndent"/>
-        <w:widowControl w:val="0"/>
-        <w:ind w:left="0"/>
+        <w:pStyle w:val="paragraph"/>
+        <w:spacing w:before="0" w:beforeAutospacing="0" w:after="0" w:afterAutospacing="0"/>
         <w:jc w:val="both"/>
-        <w:rPr>
-          <w:i/>
-          <w:iCs/>
-        </w:rPr>
-      </w:pPr>
-      <w:r>
-        <w:rPr>
-          <w:i/>
-          <w:iCs/>
-        </w:rPr>
-        <w:t>Risks and Dependencies of project</w:t>
-      </w:r>
-    </w:p>
-    <w:p>
-      <w:pPr>
-        <w:pStyle w:val="BodyTextIndent"/>
-        <w:widowControl w:val="0"/>
-        <w:ind w:left="0"/>
+        <w:textAlignment w:val="baseline"/>
+        <w:rPr>
+          <w:rFonts w:ascii="Segoe UI" w:hAnsi="Segoe UI" w:cs="Segoe UI"/>
+          <w:sz w:val="18"/>
+          <w:szCs w:val="18"/>
+        </w:rPr>
+      </w:pPr>
+      <w:r>
+        <w:rPr>
+          <w:rStyle w:val="normaltextrun"/>
+        </w:rPr>
+        <w:t>Risk of not meeting the sprint deadline</w:t>
+      </w:r>
+      <w:r>
+        <w:rPr>
+          <w:rStyle w:val="eop"/>
+        </w:rPr>
+        <w:t> </w:t>
+      </w:r>
+    </w:p>
+    <w:p>
+      <w:pPr>
+        <w:pStyle w:val="paragraph"/>
+        <w:spacing w:before="0" w:beforeAutospacing="0" w:after="0" w:afterAutospacing="0"/>
         <w:jc w:val="both"/>
-        <w:rPr>
-          <w:i/>
-          <w:iCs/>
-        </w:rPr>
-      </w:pPr>
-    </w:p>
-    <w:p>
-      <w:pPr>
-        <w:pStyle w:val="BodyTextIndent"/>
-        <w:widowControl w:val="0"/>
-        <w:ind w:left="0"/>
+        <w:textAlignment w:val="baseline"/>
+        <w:rPr>
+          <w:rFonts w:ascii="Segoe UI" w:hAnsi="Segoe UI" w:cs="Segoe UI"/>
+          <w:sz w:val="18"/>
+          <w:szCs w:val="18"/>
+        </w:rPr>
+      </w:pPr>
+      <w:r>
+        <w:rPr>
+          <w:rStyle w:val="normaltextrun"/>
+        </w:rPr>
+        <w:t>Risk of not having the necessary programming skills to implement various system features</w:t>
+      </w:r>
+      <w:r>
+        <w:rPr>
+          <w:rStyle w:val="eop"/>
+        </w:rPr>
+        <w:t> </w:t>
+      </w:r>
+    </w:p>
+    <w:p>
+      <w:pPr>
+        <w:pStyle w:val="paragraph"/>
+        <w:spacing w:before="0" w:beforeAutospacing="0" w:after="0" w:afterAutospacing="0"/>
         <w:jc w:val="both"/>
-      </w:pPr>
-      <w:r>
-        <w:t xml:space="preserve">Risk of </w:t>
-      </w:r>
-      <w:r>
-        <w:rPr>
-          <w:b/>
-          <w:bCs/>
-        </w:rPr>
-        <w:t>XXXXX</w:t>
+        <w:textAlignment w:val="baseline"/>
+        <w:rPr>
+          <w:rFonts w:ascii="Segoe UI" w:hAnsi="Segoe UI" w:cs="Segoe UI"/>
+          <w:sz w:val="18"/>
+          <w:szCs w:val="18"/>
+        </w:rPr>
+      </w:pPr>
+      <w:r>
+        <w:rPr>
+          <w:rStyle w:val="normaltextrun"/>
+        </w:rPr>
+        <w:t>Risk of being unable to accommodate to every user requirement</w:t>
+      </w:r>
+      <w:r>
+        <w:rPr>
+          <w:rStyle w:val="eop"/>
+        </w:rPr>
+        <w:t> </w:t>
+      </w:r>
+    </w:p>
+    <w:p>
+      <w:pPr>
+        <w:pStyle w:val="paragraph"/>
+        <w:spacing w:before="0" w:beforeAutospacing="0" w:after="0" w:afterAutospacing="0"/>
+        <w:jc w:val="both"/>
+        <w:textAlignment w:val="baseline"/>
+        <w:rPr>
+          <w:rFonts w:ascii="Segoe UI" w:hAnsi="Segoe UI" w:cs="Segoe UI"/>
+          <w:sz w:val="18"/>
+          <w:szCs w:val="18"/>
+        </w:rPr>
+      </w:pPr>
+      <w:r>
+        <w:rPr>
+          <w:rStyle w:val="normaltextrun"/>
+        </w:rPr>
+        <w:t>Risk of the staff being unable to transition from the old system</w:t>
+      </w:r>
+      <w:r>
+        <w:rPr>
+          <w:rStyle w:val="eop"/>
+        </w:rPr>
+        <w:t> </w:t>
+      </w:r>
+    </w:p>
+    <w:p>
+      <w:pPr>
+        <w:pStyle w:val="paragraph"/>
+        <w:spacing w:before="0" w:beforeAutospacing="0" w:after="0" w:afterAutospacing="0"/>
+        <w:jc w:val="both"/>
+        <w:textAlignment w:val="baseline"/>
+        <w:rPr>
+          <w:rFonts w:ascii="Segoe UI" w:hAnsi="Segoe UI" w:cs="Segoe UI"/>
+          <w:sz w:val="18"/>
+          <w:szCs w:val="18"/>
+        </w:rPr>
+      </w:pPr>
+      <w:r>
+        <w:rPr>
+          <w:rStyle w:val="normaltextrun"/>
+        </w:rPr>
+        <w:t>Risk of the staff being unable to integrate the system between different restaurants</w:t>
+      </w:r>
+      <w:r>
+        <w:rPr>
+          <w:rStyle w:val="eop"/>
+        </w:rPr>
+        <w:t> </w:t>
+      </w:r>
+    </w:p>
+    <w:p>
+      <w:pPr>
+        <w:pStyle w:val="paragraph"/>
+        <w:spacing w:before="0" w:beforeAutospacing="0" w:after="0" w:afterAutospacing="0"/>
+        <w:jc w:val="both"/>
+        <w:textAlignment w:val="baseline"/>
+        <w:rPr>
+          <w:rFonts w:ascii="Segoe UI" w:hAnsi="Segoe UI" w:cs="Segoe UI"/>
+          <w:sz w:val="18"/>
+          <w:szCs w:val="18"/>
+        </w:rPr>
+      </w:pPr>
+      <w:r>
+        <w:rPr>
+          <w:rStyle w:val="eop"/>
+        </w:rPr>
+        <w:t> </w:t>
+      </w:r>
+    </w:p>
+    <w:p>
+      <w:pPr>
+        <w:pStyle w:val="paragraph"/>
+        <w:spacing w:before="0" w:beforeAutospacing="0" w:after="0" w:afterAutospacing="0"/>
+        <w:jc w:val="both"/>
+        <w:textAlignment w:val="baseline"/>
+        <w:rPr>
+          <w:rFonts w:ascii="Segoe UI" w:hAnsi="Segoe UI" w:cs="Segoe UI"/>
+          <w:sz w:val="18"/>
+          <w:szCs w:val="18"/>
+        </w:rPr>
+      </w:pPr>
+      <w:r>
+        <w:rPr>
+          <w:rStyle w:val="normaltextrun"/>
+        </w:rPr>
+        <w:t>Time Constraints</w:t>
+      </w:r>
+      <w:r>
+        <w:rPr>
+          <w:rStyle w:val="eop"/>
+        </w:rPr>
+        <w:t> </w:t>
+      </w:r>
+    </w:p>
+    <w:p>
+      <w:pPr>
+        <w:pStyle w:val="paragraph"/>
+        <w:spacing w:before="0" w:beforeAutospacing="0" w:after="0" w:afterAutospacing="0"/>
+        <w:jc w:val="both"/>
+        <w:textAlignment w:val="baseline"/>
+        <w:rPr>
+          <w:rFonts w:ascii="Segoe UI" w:hAnsi="Segoe UI" w:cs="Segoe UI"/>
+          <w:sz w:val="18"/>
+          <w:szCs w:val="18"/>
+        </w:rPr>
+      </w:pPr>
+      <w:r>
+        <w:rPr>
+          <w:rStyle w:val="normaltextrun"/>
+        </w:rPr>
+        <w:t>Budget Constraints</w:t>
+      </w:r>
+      <w:r>
+        <w:rPr>
+          <w:rStyle w:val="eop"/>
+        </w:rPr>
+        <w:t> </w:t>
+      </w:r>
+    </w:p>
+    <w:p>
+      <w:pPr>
+        <w:pStyle w:val="paragraph"/>
+        <w:spacing w:before="0" w:beforeAutospacing="0" w:after="0" w:afterAutospacing="0"/>
+        <w:jc w:val="both"/>
+        <w:textAlignment w:val="baseline"/>
+        <w:rPr>
+          <w:rFonts w:ascii="Segoe UI" w:hAnsi="Segoe UI" w:cs="Segoe UI"/>
+          <w:sz w:val="18"/>
+          <w:szCs w:val="18"/>
+        </w:rPr>
+      </w:pPr>
+      <w:r>
+        <w:rPr>
+          <w:rStyle w:val="eop"/>
+        </w:rPr>
+        <w:t> </w:t>
+      </w:r>
+    </w:p>
+    <w:p>
+      <w:pPr>
+        <w:pStyle w:val="paragraph"/>
+        <w:spacing w:before="0" w:beforeAutospacing="0" w:after="0" w:afterAutospacing="0"/>
+        <w:jc w:val="both"/>
+        <w:textAlignment w:val="baseline"/>
+        <w:rPr>
+          <w:rFonts w:ascii="Segoe UI" w:hAnsi="Segoe UI" w:cs="Segoe UI"/>
+          <w:sz w:val="18"/>
+          <w:szCs w:val="18"/>
+        </w:rPr>
+      </w:pPr>
+      <w:r>
+        <w:rPr>
+          <w:rStyle w:val="normaltextrun"/>
+          <w:lang w:val="en-US"/>
+        </w:rPr>
+        <w:t>Dependency of the restaurant menu being consistently updated</w:t>
+      </w:r>
+      <w:r>
+        <w:rPr>
+          <w:rStyle w:val="eop"/>
+        </w:rPr>
+        <w:t> </w:t>
+      </w:r>
+    </w:p>
+    <w:p>
+      <w:pPr>
+        <w:pStyle w:val="paragraph"/>
+        <w:spacing w:before="0" w:beforeAutospacing="0" w:after="0" w:afterAutospacing="0"/>
+        <w:jc w:val="both"/>
+        <w:textAlignment w:val="baseline"/>
+        <w:rPr>
+          <w:rFonts w:ascii="Segoe UI" w:hAnsi="Segoe UI" w:cs="Segoe UI"/>
+          <w:sz w:val="18"/>
+          <w:szCs w:val="18"/>
+        </w:rPr>
+      </w:pPr>
+      <w:r>
+        <w:rPr>
+          <w:rStyle w:val="normaltextrun"/>
+        </w:rPr>
+        <w:t>Dependency of the restaurant staff management system</w:t>
+      </w:r>
+      <w:r>
+        <w:rPr>
+          <w:rStyle w:val="eop"/>
+        </w:rPr>
+        <w:t> </w:t>
+      </w:r>
+    </w:p>
+    <w:p>
+      <w:pPr>
+        <w:pStyle w:val="paragraph"/>
+        <w:spacing w:before="0" w:beforeAutospacing="0" w:after="0" w:afterAutospacing="0"/>
+        <w:jc w:val="both"/>
+        <w:textAlignment w:val="baseline"/>
+        <w:rPr>
+          <w:rFonts w:ascii="Segoe UI" w:hAnsi="Segoe UI" w:cs="Segoe UI"/>
+          <w:sz w:val="18"/>
+          <w:szCs w:val="18"/>
+        </w:rPr>
+      </w:pPr>
+      <w:r>
+        <w:rPr>
+          <w:rStyle w:val="eop"/>
+        </w:rPr>
+        <w:t> </w:t>
       </w:r>
     </w:p>
     <w:p>
@@ -1569,109 +1506,13 @@
         <w:widowControl w:val="0"/>
         <w:jc w:val="both"/>
       </w:pPr>
-      <w:r>
-        <w:t xml:space="preserve">Risk of </w:t>
-      </w:r>
-      <w:r>
-        <w:rPr>
-          <w:b/>
-          <w:bCs/>
-        </w:rPr>
-        <w:t>XXXXX</w:t>
-      </w:r>
-    </w:p>
-    <w:p>
-      <w:pPr>
-        <w:widowControl w:val="0"/>
-        <w:jc w:val="both"/>
-      </w:pPr>
-      <w:r>
-        <w:t xml:space="preserve">Risk of </w:t>
-      </w:r>
-      <w:r>
-        <w:rPr>
-          <w:b/>
-          <w:bCs/>
-        </w:rPr>
-        <w:t>XXXXX</w:t>
-      </w:r>
-    </w:p>
-    <w:p>
-      <w:pPr>
-        <w:widowControl w:val="0"/>
-        <w:jc w:val="both"/>
-        <w:rPr>
-          <w:b/>
-          <w:bCs/>
-        </w:rPr>
-      </w:pPr>
-      <w:r>
-        <w:t xml:space="preserve">Risk of </w:t>
-      </w:r>
-      <w:r>
-        <w:rPr>
-          <w:b/>
-          <w:bCs/>
-        </w:rPr>
-        <w:t>XXXXX</w:t>
-      </w:r>
-    </w:p>
-    <w:p>
-      <w:pPr>
-        <w:widowControl w:val="0"/>
-        <w:jc w:val="both"/>
-        <w:rPr>
-          <w:b/>
-          <w:bCs/>
-        </w:rPr>
-      </w:pPr>
-    </w:p>
-    <w:p>
-      <w:pPr>
-        <w:pStyle w:val="BodyTextIndent"/>
-        <w:widowControl w:val="0"/>
-        <w:ind w:left="0"/>
-        <w:jc w:val="both"/>
-      </w:pPr>
-      <w:r>
-        <w:t xml:space="preserve">Dependency of </w:t>
-      </w:r>
-      <w:r>
-        <w:rPr>
-          <w:b/>
-          <w:bCs/>
-        </w:rPr>
-        <w:t>XXXXX</w:t>
-      </w:r>
-    </w:p>
-    <w:p>
-      <w:pPr>
-        <w:widowControl w:val="0"/>
-        <w:jc w:val="both"/>
-      </w:pPr>
-      <w:r>
-        <w:t xml:space="preserve">Dependency of </w:t>
-      </w:r>
-      <w:r>
-        <w:rPr>
-          <w:b/>
-          <w:bCs/>
-        </w:rPr>
-        <w:t>XXXXX</w:t>
-      </w:r>
-    </w:p>
-    <w:p>
-      <w:pPr>
-        <w:widowControl w:val="0"/>
-        <w:jc w:val="both"/>
-      </w:pPr>
     </w:p>
     <w:sectPr>
-      <w:headerReference w:type="default" r:id="rId8"/>
-      <w:footerReference w:type="even" r:id="rId9"/>
-      <w:footerReference w:type="default" r:id="rId10"/>
-      <w:headerReference w:type="first" r:id="rId11"/>
-      <w:footerReference w:type="first" r:id="rId12"/>
+      <w:headerReference w:type="default" r:id="rId11"/>
+      <w:footerReference w:type="even" r:id="rId12"/>
+      <w:footerReference w:type="default" r:id="rId13"/>
+      <w:headerReference w:type="first" r:id="rId14"/>
+      <w:footerReference w:type="first" r:id="rId15"/>
       <w:pgSz w:w="11913" w:h="16834"/>
       <w:pgMar w:top="720" w:right="1730" w:bottom="1922" w:left="1298" w:header="720" w:footer="720" w:gutter="0"/>
       <w:cols w:space="720"/>
@@ -2776,6 +2617,96 @@
     </w:lvl>
   </w:abstractNum>
   <w:abstractNum w:abstractNumId="10" w15:restartNumberingAfterBreak="0">
+    <w:nsid w:val="1C7C0500"/>
+    <w:multiLevelType w:val="hybridMultilevel"/>
+    <w:tmpl w:val="A2A2CD4A"/>
+    <w:lvl w:ilvl="0" w:tplc="0C09000F">
+      <w:start w:val="1"/>
+      <w:numFmt w:val="decimal"/>
+      <w:lvlText w:val="%1."/>
+      <w:lvlJc w:val="left"/>
+      <w:pPr>
+        <w:ind w:left="720" w:hanging="360"/>
+      </w:pPr>
+      <w:rPr>
+        <w:rFonts w:hint="default"/>
+        <w:i w:val="0"/>
+      </w:rPr>
+    </w:lvl>
+    <w:lvl w:ilvl="1" w:tplc="0C090019" w:tentative="1">
+      <w:start w:val="1"/>
+      <w:numFmt w:val="lowerLetter"/>
+      <w:lvlText w:val="%2."/>
+      <w:lvlJc w:val="left"/>
+      <w:pPr>
+        <w:ind w:left="1440" w:hanging="360"/>
+      </w:pPr>
+    </w:lvl>
+    <w:lvl w:ilvl="2" w:tplc="0C09001B" w:tentative="1">
+      <w:start w:val="1"/>
+      <w:numFmt w:val="lowerRoman"/>
+      <w:lvlText w:val="%3."/>
+      <w:lvlJc w:val="right"/>
+      <w:pPr>
+        <w:ind w:left="2160" w:hanging="180"/>
+      </w:pPr>
+    </w:lvl>
+    <w:lvl w:ilvl="3" w:tplc="0C09000F" w:tentative="1">
+      <w:start w:val="1"/>
+      <w:numFmt w:val="decimal"/>
+      <w:lvlText w:val="%4."/>
+      <w:lvlJc w:val="left"/>
+      <w:pPr>
+        <w:ind w:left="2880" w:hanging="360"/>
+      </w:pPr>
+    </w:lvl>
+    <w:lvl w:ilvl="4" w:tplc="0C090019" w:tentative="1">
+      <w:start w:val="1"/>
+      <w:numFmt w:val="lowerLetter"/>
+      <w:lvlText w:val="%5."/>
+      <w:lvlJc w:val="left"/>
+      <w:pPr>
+        <w:ind w:left="3600" w:hanging="360"/>
+      </w:pPr>
+    </w:lvl>
+    <w:lvl w:ilvl="5" w:tplc="0C09001B" w:tentative="1">
+      <w:start w:val="1"/>
+      <w:numFmt w:val="lowerRoman"/>
+      <w:lvlText w:val="%6."/>
+      <w:lvlJc w:val="right"/>
+      <w:pPr>
+        <w:ind w:left="4320" w:hanging="180"/>
+      </w:pPr>
+    </w:lvl>
+    <w:lvl w:ilvl="6" w:tplc="0C09000F" w:tentative="1">
+      <w:start w:val="1"/>
+      <w:numFmt w:val="decimal"/>
+      <w:lvlText w:val="%7."/>
+      <w:lvlJc w:val="left"/>
+      <w:pPr>
+        <w:ind w:left="5040" w:hanging="360"/>
+      </w:pPr>
+    </w:lvl>
+    <w:lvl w:ilvl="7" w:tplc="0C090019" w:tentative="1">
+      <w:start w:val="1"/>
+      <w:numFmt w:val="lowerLetter"/>
+      <w:lvlText w:val="%8."/>
+      <w:lvlJc w:val="left"/>
+      <w:pPr>
+        <w:ind w:left="5760" w:hanging="360"/>
+      </w:pPr>
+    </w:lvl>
+    <w:lvl w:ilvl="8" w:tplc="0C09001B" w:tentative="1">
+      <w:start w:val="1"/>
+      <w:numFmt w:val="lowerRoman"/>
+      <w:lvlText w:val="%9."/>
+      <w:lvlJc w:val="right"/>
+      <w:pPr>
+        <w:ind w:left="6480" w:hanging="180"/>
+      </w:pPr>
+    </w:lvl>
+  </w:abstractNum>
+  <w:abstractNum w:abstractNumId="11" w15:restartNumberingAfterBreak="0">
     <w:nsid w:val="1D337028"/>
     <w:multiLevelType w:val="hybridMultilevel"/>
     <w:tmpl w:val="FDF437F4"/>
@@ -2864,7 +2795,7 @@
       </w:pPr>
     </w:lvl>
   </w:abstractNum>
-  <w:abstractNum w:abstractNumId="11" w15:restartNumberingAfterBreak="0">
+  <w:abstractNum w:abstractNumId="12" w15:restartNumberingAfterBreak="0">
     <w:nsid w:val="1D8E1A88"/>
     <w:multiLevelType w:val="hybridMultilevel"/>
     <w:tmpl w:val="03A8C084"/>
@@ -2950,7 +2881,7 @@
       </w:pPr>
     </w:lvl>
   </w:abstractNum>
-  <w:abstractNum w:abstractNumId="12" w15:restartNumberingAfterBreak="0">
+  <w:abstractNum w:abstractNumId="13" w15:restartNumberingAfterBreak="0">
     <w:nsid w:val="27105D32"/>
     <w:multiLevelType w:val="hybridMultilevel"/>
     <w:tmpl w:val="0B24BAF4"/>
@@ -3063,7 +2994,7 @@
       </w:rPr>
     </w:lvl>
   </w:abstractNum>
-  <w:abstractNum w:abstractNumId="13" w15:restartNumberingAfterBreak="0">
+  <w:abstractNum w:abstractNumId="14" w15:restartNumberingAfterBreak="0">
     <w:nsid w:val="2EDD7D9C"/>
     <w:multiLevelType w:val="hybridMultilevel"/>
     <w:tmpl w:val="1D06E43E"/>
@@ -3176,7 +3107,7 @@
       </w:rPr>
     </w:lvl>
   </w:abstractNum>
-  <w:abstractNum w:abstractNumId="14" w15:restartNumberingAfterBreak="0">
+  <w:abstractNum w:abstractNumId="15" w15:restartNumberingAfterBreak="0">
     <w:nsid w:val="3B4F7410"/>
     <w:multiLevelType w:val="hybridMultilevel"/>
     <w:tmpl w:val="B91AA4C0"/>
@@ -3265,7 +3196,93 @@
       </w:pPr>
     </w:lvl>
   </w:abstractNum>
-  <w:abstractNum w:abstractNumId="15" w15:restartNumberingAfterBreak="0">
+  <w:abstractNum w:abstractNumId="16" w15:restartNumberingAfterBreak="0">
+    <w:nsid w:val="43210B0A"/>
+    <w:multiLevelType w:val="hybridMultilevel"/>
+    <w:tmpl w:val="8610A34E"/>
+    <w:lvl w:ilvl="0" w:tplc="0C09000F">
+      <w:start w:val="1"/>
+      <w:numFmt w:val="decimal"/>
+      <w:lvlText w:val="%1."/>
+      <w:lvlJc w:val="left"/>
+      <w:pPr>
+        <w:ind w:left="720" w:hanging="360"/>
+      </w:pPr>
+    </w:lvl>
+    <w:lvl w:ilvl="1" w:tplc="0C090019" w:tentative="1">
+      <w:start w:val="1"/>
+      <w:numFmt w:val="lowerLetter"/>
+      <w:lvlText w:val="%2."/>
+      <w:lvlJc w:val="left"/>
+      <w:pPr>
+        <w:ind w:left="1440" w:hanging="360"/>
+      </w:pPr>
+    </w:lvl>
+    <w:lvl w:ilvl="2" w:tplc="0C09001B" w:tentative="1">
+      <w:start w:val="1"/>
+      <w:numFmt w:val="lowerRoman"/>
+      <w:lvlText w:val="%3."/>
+      <w:lvlJc w:val="right"/>
+      <w:pPr>
+        <w:ind w:left="2160" w:hanging="180"/>
+      </w:pPr>
+    </w:lvl>
+    <w:lvl w:ilvl="3" w:tplc="0C09000F" w:tentative="1">
+      <w:start w:val="1"/>
+      <w:numFmt w:val="decimal"/>
+      <w:lvlText w:val="%4."/>
+      <w:lvlJc w:val="left"/>
+      <w:pPr>
+        <w:ind w:left="2880" w:hanging="360"/>
+      </w:pPr>
+    </w:lvl>
+    <w:lvl w:ilvl="4" w:tplc="0C090019" w:tentative="1">
+      <w:start w:val="1"/>
+      <w:numFmt w:val="lowerLetter"/>
+      <w:lvlText w:val="%5."/>
+      <w:lvlJc w:val="left"/>
+      <w:pPr>
+        <w:ind w:left="3600" w:hanging="360"/>
+      </w:pPr>
+    </w:lvl>
+    <w:lvl w:ilvl="5" w:tplc="0C09001B" w:tentative="1">
+      <w:start w:val="1"/>
+      <w:numFmt w:val="lowerRoman"/>
+      <w:lvlText w:val="%6."/>
+      <w:lvlJc w:val="right"/>
+      <w:pPr>
+        <w:ind w:left="4320" w:hanging="180"/>
+      </w:pPr>
+    </w:lvl>
+    <w:lvl w:ilvl="6" w:tplc="0C09000F" w:tentative="1">
+      <w:start w:val="1"/>
+      <w:numFmt w:val="decimal"/>
+      <w:lvlText w:val="%7."/>
+      <w:lvlJc w:val="left"/>
+      <w:pPr>
+        <w:ind w:left="5040" w:hanging="360"/>
+      </w:pPr>
+    </w:lvl>
+    <w:lvl w:ilvl="7" w:tplc="0C090019" w:tentative="1">
+      <w:start w:val="1"/>
+      <w:numFmt w:val="lowerLetter"/>
+      <w:lvlText w:val="%8."/>
+      <w:lvlJc w:val="left"/>
+      <w:pPr>
+        <w:ind w:left="5760" w:hanging="360"/>
+      </w:pPr>
+    </w:lvl>
+    <w:lvl w:ilvl="8" w:tplc="0C09001B" w:tentative="1">
+      <w:start w:val="1"/>
+      <w:numFmt w:val="lowerRoman"/>
+      <w:lvlText w:val="%9."/>
+      <w:lvlJc w:val="right"/>
+      <w:pPr>
+        <w:ind w:left="6480" w:hanging="180"/>
+      </w:pPr>
+    </w:lvl>
+  </w:abstractNum>
+  <w:abstractNum w:abstractNumId="17" w15:restartNumberingAfterBreak="0">
     <w:nsid w:val="46724749"/>
     <w:multiLevelType w:val="hybridMultilevel"/>
     <w:tmpl w:val="EB7EEE7A"/>
@@ -3378,7 +3395,7 @@
       </w:rPr>
     </w:lvl>
   </w:abstractNum>
-  <w:abstractNum w:abstractNumId="16" w15:restartNumberingAfterBreak="0">
+  <w:abstractNum w:abstractNumId="18" w15:restartNumberingAfterBreak="0">
     <w:nsid w:val="4A266193"/>
     <w:multiLevelType w:val="hybridMultilevel"/>
     <w:tmpl w:val="956CDA28"/>
@@ -3467,7 +3484,7 @@
       </w:pPr>
     </w:lvl>
   </w:abstractNum>
-  <w:abstractNum w:abstractNumId="17" w15:restartNumberingAfterBreak="0">
+  <w:abstractNum w:abstractNumId="19" w15:restartNumberingAfterBreak="0">
     <w:nsid w:val="4CA75A27"/>
     <w:multiLevelType w:val="hybridMultilevel"/>
     <w:tmpl w:val="B164BB08"/>
@@ -3580,7 +3597,7 @@
       </w:rPr>
     </w:lvl>
   </w:abstractNum>
-  <w:abstractNum w:abstractNumId="18" w15:restartNumberingAfterBreak="0">
+  <w:abstractNum w:abstractNumId="20" w15:restartNumberingAfterBreak="0">
     <w:nsid w:val="530D6CB4"/>
     <w:multiLevelType w:val="hybridMultilevel"/>
     <w:tmpl w:val="E27E7B98"/>
@@ -3693,7 +3710,7 @@
       </w:rPr>
     </w:lvl>
   </w:abstractNum>
-  <w:abstractNum w:abstractNumId="19" w15:restartNumberingAfterBreak="0">
+  <w:abstractNum w:abstractNumId="21" w15:restartNumberingAfterBreak="0">
     <w:nsid w:val="5B0467E9"/>
     <w:multiLevelType w:val="hybridMultilevel"/>
     <w:tmpl w:val="530666CC"/>
@@ -3809,7 +3826,7 @@
       </w:pPr>
     </w:lvl>
   </w:abstractNum>
-  <w:abstractNum w:abstractNumId="20" w15:restartNumberingAfterBreak="0">
+  <w:abstractNum w:abstractNumId="22" w15:restartNumberingAfterBreak="0">
     <w:nsid w:val="5F1A21DC"/>
     <w:multiLevelType w:val="hybridMultilevel"/>
     <w:tmpl w:val="956CDA28"/>
@@ -3898,7 +3915,7 @@
       </w:pPr>
     </w:lvl>
   </w:abstractNum>
-  <w:abstractNum w:abstractNumId="21" w15:restartNumberingAfterBreak="0">
+  <w:abstractNum w:abstractNumId="23" w15:restartNumberingAfterBreak="0">
     <w:nsid w:val="605C783E"/>
     <w:multiLevelType w:val="hybridMultilevel"/>
     <w:tmpl w:val="4B487960"/>
@@ -4011,7 +4028,7 @@
       </w:pPr>
     </w:lvl>
   </w:abstractNum>
-  <w:abstractNum w:abstractNumId="22" w15:restartNumberingAfterBreak="0">
+  <w:abstractNum w:abstractNumId="24" w15:restartNumberingAfterBreak="0">
     <w:nsid w:val="606677CE"/>
     <w:multiLevelType w:val="hybridMultilevel"/>
     <w:tmpl w:val="C302C7B6"/>
@@ -4100,7 +4117,7 @@
       </w:pPr>
     </w:lvl>
   </w:abstractNum>
-  <w:abstractNum w:abstractNumId="23" w15:restartNumberingAfterBreak="0">
+  <w:abstractNum w:abstractNumId="25" w15:restartNumberingAfterBreak="0">
     <w:nsid w:val="65454259"/>
     <w:multiLevelType w:val="hybridMultilevel"/>
     <w:tmpl w:val="052244D4"/>
@@ -4189,7 +4206,7 @@
       </w:pPr>
     </w:lvl>
   </w:abstractNum>
-  <w:abstractNum w:abstractNumId="24" w15:restartNumberingAfterBreak="0">
+  <w:abstractNum w:abstractNumId="26" w15:restartNumberingAfterBreak="0">
     <w:nsid w:val="65775352"/>
     <w:multiLevelType w:val="hybridMultilevel"/>
     <w:tmpl w:val="6EA2A556"/>
@@ -4329,7 +4346,7 @@
       </w:rPr>
     </w:lvl>
   </w:abstractNum>
-  <w:abstractNum w:abstractNumId="25" w15:restartNumberingAfterBreak="0">
+  <w:abstractNum w:abstractNumId="27" w15:restartNumberingAfterBreak="0">
     <w:nsid w:val="6B001AB4"/>
     <w:multiLevelType w:val="hybridMultilevel"/>
     <w:tmpl w:val="205CAF48"/>
@@ -4442,7 +4459,7 @@
       </w:rPr>
     </w:lvl>
   </w:abstractNum>
-  <w:abstractNum w:abstractNumId="26" w15:restartNumberingAfterBreak="0">
+  <w:abstractNum w:abstractNumId="28" w15:restartNumberingAfterBreak="0">
     <w:nsid w:val="6EAC04D2"/>
     <w:multiLevelType w:val="hybridMultilevel"/>
     <w:tmpl w:val="2BBA0AB0"/>
@@ -4555,7 +4572,7 @@
       </w:rPr>
     </w:lvl>
   </w:abstractNum>
-  <w:abstractNum w:abstractNumId="27" w15:restartNumberingAfterBreak="0">
+  <w:abstractNum w:abstractNumId="29" w15:restartNumberingAfterBreak="0">
     <w:nsid w:val="7391500B"/>
     <w:multiLevelType w:val="hybridMultilevel"/>
     <w:tmpl w:val="D7C09D88"/>
@@ -4668,7 +4685,7 @@
       </w:rPr>
     </w:lvl>
   </w:abstractNum>
-  <w:abstractNum w:abstractNumId="28" w15:restartNumberingAfterBreak="0">
+  <w:abstractNum w:abstractNumId="30" w15:restartNumberingAfterBreak="0">
     <w:nsid w:val="78BB5DC2"/>
     <w:multiLevelType w:val="hybridMultilevel"/>
     <w:tmpl w:val="7328360E"/>
@@ -4770,31 +4787,31 @@
     <w:abstractNumId w:val="3"/>
   </w:num>
   <w:num w:numId="5">
-    <w:abstractNumId w:val="24"/>
+    <w:abstractNumId w:val="26"/>
   </w:num>
   <w:num w:numId="6">
-    <w:abstractNumId w:val="19"/>
+    <w:abstractNumId w:val="21"/>
   </w:num>
   <w:num w:numId="7">
     <w:abstractNumId w:val="7"/>
   </w:num>
   <w:num w:numId="8">
-    <w:abstractNumId w:val="11"/>
+    <w:abstractNumId w:val="12"/>
   </w:num>
   <w:num w:numId="9">
     <w:abstractNumId w:val="4"/>
   </w:num>
   <w:num w:numId="10">
-    <w:abstractNumId w:val="22"/>
+    <w:abstractNumId w:val="24"/>
   </w:num>
   <w:num w:numId="11">
     <w:abstractNumId w:val="8"/>
   </w:num>
   <w:num w:numId="12">
-    <w:abstractNumId w:val="23"/>
+    <w:abstractNumId w:val="25"/>
   </w:num>
   <w:num w:numId="13">
-    <w:abstractNumId w:val="28"/>
+    <w:abstractNumId w:val="30"/>
   </w:num>
   <w:num w:numId="14">
     <w:abstractNumId w:val="6"/>
@@ -4803,46 +4820,52 @@
     <w:abstractNumId w:val="9"/>
   </w:num>
   <w:num w:numId="16">
-    <w:abstractNumId w:val="21"/>
+    <w:abstractNumId w:val="23"/>
   </w:num>
   <w:num w:numId="17">
-    <w:abstractNumId w:val="20"/>
+    <w:abstractNumId w:val="22"/>
   </w:num>
   <w:num w:numId="18">
-    <w:abstractNumId w:val="16"/>
+    <w:abstractNumId w:val="18"/>
   </w:num>
   <w:num w:numId="19">
-    <w:abstractNumId w:val="10"/>
+    <w:abstractNumId w:val="11"/>
   </w:num>
   <w:num w:numId="20">
-    <w:abstractNumId w:val="12"/>
+    <w:abstractNumId w:val="13"/>
   </w:num>
   <w:num w:numId="21">
-    <w:abstractNumId w:val="26"/>
+    <w:abstractNumId w:val="28"/>
   </w:num>
   <w:num w:numId="22">
-    <w:abstractNumId w:val="13"/>
+    <w:abstractNumId w:val="14"/>
   </w:num>
   <w:num w:numId="23">
-    <w:abstractNumId w:val="17"/>
+    <w:abstractNumId w:val="19"/>
   </w:num>
   <w:num w:numId="24">
     <w:abstractNumId w:val="5"/>
   </w:num>
   <w:num w:numId="25">
-    <w:abstractNumId w:val="18"/>
+    <w:abstractNumId w:val="20"/>
   </w:num>
   <w:num w:numId="26">
+    <w:abstractNumId w:val="17"/>
+  </w:num>
+  <w:num w:numId="27">
+    <w:abstractNumId w:val="29"/>
+  </w:num>
+  <w:num w:numId="28">
+    <w:abstractNumId w:val="27"/>
+  </w:num>
+  <w:num w:numId="29">
     <w:abstractNumId w:val="15"/>
   </w:num>
-  <w:num w:numId="27">
-    <w:abstractNumId w:val="27"/>
+  <w:num w:numId="30">
+    <w:abstractNumId w:val="16"/>
   </w:num>
-  <w:num w:numId="28">
-    <w:abstractNumId w:val="25"/>
-  </w:num>
-  <w:num w:numId="29">
-    <w:abstractNumId w:val="14"/>
+  <w:num w:numId="31">
+    <w:abstractNumId w:val="10"/>
   </w:num>
 </w:numbering>
 </file>
@@ -5613,6 +5636,32 @@
     <w:name w:val="small"/>
     <w:rsid w:val="009C393A"/>
   </w:style>
+  <w:style w:type="paragraph" w:customStyle="1" w:styleId="paragraph">
+    <w:name w:val="paragraph"/>
+    <w:basedOn w:val="Normal"/>
+    <w:rsid w:val="00D13FB6"/>
+    <w:pPr>
+      <w:spacing w:before="100" w:beforeAutospacing="1" w:after="100" w:afterAutospacing="1"/>
+    </w:pPr>
+    <w:rPr>
+      <w:lang w:eastAsia="en-AU" w:bidi="si-LK"/>
+    </w:rPr>
+  </w:style>
+  <w:style w:type="character" w:customStyle="1" w:styleId="normaltextrun">
+    <w:name w:val="normaltextrun"/>
+    <w:basedOn w:val="DefaultParagraphFont"/>
+    <w:rsid w:val="00D13FB6"/>
+  </w:style>
+  <w:style w:type="character" w:customStyle="1" w:styleId="tabchar">
+    <w:name w:val="tabchar"/>
+    <w:basedOn w:val="DefaultParagraphFont"/>
+    <w:rsid w:val="00D13FB6"/>
+  </w:style>
+  <w:style w:type="character" w:customStyle="1" w:styleId="eop">
+    <w:name w:val="eop"/>
+    <w:basedOn w:val="DefaultParagraphFont"/>
+    <w:rsid w:val="00D13FB6"/>
+  </w:style>
 </w:styles>
 </file>
 
@@ -5912,22 +5961,95 @@
 </file>
 
 <file path=customXml/item1.xml><?xml version="1.0" encoding="utf-8"?>
+<p:properties xmlns:p="http://schemas.microsoft.com/office/2006/metadata/properties" xmlns:xsi="http://www.w3.org/2001/XMLSchema-instance" xmlns:pc="http://schemas.microsoft.com/office/infopath/2007/PartnerControls">
+  <documentManagement/>
+</p:properties>
+</file>
+
+<file path=customXml/item2.xml><?xml version="1.0" encoding="utf-8"?>
+<?mso-contentType ?>
+<FormTemplates xmlns="http://schemas.microsoft.com/sharepoint/v3/contenttype/forms">
+  <Display>DocumentLibraryForm</Display>
+  <Edit>DocumentLibraryForm</Edit>
+  <New>DocumentLibraryForm</New>
+</FormTemplates>
+</file>
+
+<file path=customXml/item3.xml><?xml version="1.0" encoding="utf-8"?>
 <b:Sources xmlns:b="http://schemas.openxmlformats.org/officeDocument/2006/bibliography" xmlns="http://schemas.openxmlformats.org/officeDocument/2006/bibliography" SelectedStyle="\APA.XSL" StyleName="APA"/>
 </file>
 
-<file path=customXml/item2.xml><?xml version="1.0" encoding="utf-8"?>
-<ct:contentTypeSchema xmlns:ct="http://schemas.microsoft.com/office/2006/metadata/contentType" xmlns:ma="http://schemas.microsoft.com/office/2006/metadata/properties/metaAttributes" ct:_="" ma:_="" ma:contentTypeName="Document" ma:contentTypeID="0x01010093110C298392DB41BA70848D671DF0D2" ma:contentTypeVersion="0" ma:contentTypeDescription="Create a new document." ma:contentTypeScope="" ma:versionID="58e3bc8b3334b3563009889b7ecfd15b">
-  <xsd:schema xmlns:xsd="http://www.w3.org/2001/XMLSchema" xmlns:xs="http://www.w3.org/2001/XMLSchema" xmlns:p="http://schemas.microsoft.com/office/2006/metadata/properties" targetNamespace="http://schemas.microsoft.com/office/2006/metadata/properties" ma:root="true" ma:fieldsID="d413257cd9829394d17656a545d5fa4e">
+<file path=customXml/item4.xml><?xml version="1.0" encoding="utf-8"?>
+<ct:contentTypeSchema xmlns:ct="http://schemas.microsoft.com/office/2006/metadata/contentType" xmlns:ma="http://schemas.microsoft.com/office/2006/metadata/properties/metaAttributes" ct:_="" ma:_="" ma:contentTypeName="Document" ma:contentTypeID="0x01010093110C298392DB41BA70848D671DF0D2" ma:contentTypeVersion="8" ma:contentTypeDescription="Create a new document." ma:contentTypeScope="" ma:versionID="ca2e478a7e23dbd7c491e514deeeb6b4">
+  <xsd:schema xmlns:xsd="http://www.w3.org/2001/XMLSchema" xmlns:xs="http://www.w3.org/2001/XMLSchema" xmlns:p="http://schemas.microsoft.com/office/2006/metadata/properties" xmlns:ns2="987834e3-acb9-4239-9c90-03ceceb2f379" targetNamespace="http://schemas.microsoft.com/office/2006/metadata/properties" ma:root="true" ma:fieldsID="563275094b901e9935ac8babc72ac79f" ns2:_="">
+    <xsd:import namespace="987834e3-acb9-4239-9c90-03ceceb2f379"/>
     <xsd:element name="properties">
       <xsd:complexType>
         <xsd:sequence>
           <xsd:element name="documentManagement">
             <xsd:complexType>
-              <xsd:all/>
+              <xsd:all>
+                <xsd:element ref="ns2:MediaServiceMetadata" minOccurs="0"/>
+                <xsd:element ref="ns2:MediaServiceFastMetadata" minOccurs="0"/>
+                <xsd:element ref="ns2:MediaServiceAutoKeyPoints" minOccurs="0"/>
+                <xsd:element ref="ns2:MediaServiceKeyPoints" minOccurs="0"/>
+                <xsd:element ref="ns2:MediaServiceAutoTags" minOccurs="0"/>
+                <xsd:element ref="ns2:MediaServiceOCR" minOccurs="0"/>
+                <xsd:element ref="ns2:MediaServiceGenerationTime" minOccurs="0"/>
+                <xsd:element ref="ns2:MediaServiceEventHashCode" minOccurs="0"/>
+              </xsd:all>
             </xsd:complexType>
           </xsd:element>
         </xsd:sequence>
       </xsd:complexType>
+    </xsd:element>
+  </xsd:schema>
+  <xsd:schema xmlns:xsd="http://www.w3.org/2001/XMLSchema" xmlns:xs="http://www.w3.org/2001/XMLSchema" xmlns:dms="http://schemas.microsoft.com/office/2006/documentManagement/types" xmlns:pc="http://schemas.microsoft.com/office/infopath/2007/PartnerControls" targetNamespace="987834e3-acb9-4239-9c90-03ceceb2f379" elementFormDefault="qualified">
+    <xsd:import namespace="http://schemas.microsoft.com/office/2006/documentManagement/types"/>
+    <xsd:import namespace="http://schemas.microsoft.com/office/infopath/2007/PartnerControls"/>
+    <xsd:element name="MediaServiceMetadata" ma:index="8" nillable="true" ma:displayName="MediaServiceMetadata" ma:hidden="true" ma:internalName="MediaServiceMetadata" ma:readOnly="true">
+      <xsd:simpleType>
+        <xsd:restriction base="dms:Note"/>
+      </xsd:simpleType>
+    </xsd:element>
+    <xsd:element name="MediaServiceFastMetadata" ma:index="9" nillable="true" ma:displayName="MediaServiceFastMetadata" ma:hidden="true" ma:internalName="MediaServiceFastMetadata" ma:readOnly="true">
+      <xsd:simpleType>
+        <xsd:restriction base="dms:Note"/>
+      </xsd:simpleType>
+    </xsd:element>
+    <xsd:element name="MediaServiceAutoKeyPoints" ma:index="10" nillable="true" ma:displayName="MediaServiceAutoKeyPoints" ma:hidden="true" ma:internalName="MediaServiceAutoKeyPoints" ma:readOnly="true">
+      <xsd:simpleType>
+        <xsd:restriction base="dms:Note"/>
+      </xsd:simpleType>
+    </xsd:element>
+    <xsd:element name="MediaServiceKeyPoints" ma:index="11" nillable="true" ma:displayName="KeyPoints" ma:internalName="MediaServiceKeyPoints" ma:readOnly="true">
+      <xsd:simpleType>
+        <xsd:restriction base="dms:Note">
+          <xsd:maxLength value="255"/>
+        </xsd:restriction>
+      </xsd:simpleType>
+    </xsd:element>
+    <xsd:element name="MediaServiceAutoTags" ma:index="12" nillable="true" ma:displayName="Tags" ma:internalName="MediaServiceAutoTags" ma:readOnly="true">
+      <xsd:simpleType>
+        <xsd:restriction base="dms:Text"/>
+      </xsd:simpleType>
+    </xsd:element>
+    <xsd:element name="MediaServiceOCR" ma:index="13" nillable="true" ma:displayName="Extracted Text" ma:internalName="MediaServiceOCR" ma:readOnly="true">
+      <xsd:simpleType>
+        <xsd:restriction base="dms:Note">
+          <xsd:maxLength value="255"/>
+        </xsd:restriction>
+      </xsd:simpleType>
+    </xsd:element>
+    <xsd:element name="MediaServiceGenerationTime" ma:index="14" nillable="true" ma:displayName="MediaServiceGenerationTime" ma:hidden="true" ma:internalName="MediaServiceGenerationTime" ma:readOnly="true">
+      <xsd:simpleType>
+        <xsd:restriction base="dms:Text"/>
+      </xsd:simpleType>
+    </xsd:element>
+    <xsd:element name="MediaServiceEventHashCode" ma:index="15" nillable="true" ma:displayName="MediaServiceEventHashCode" ma:hidden="true" ma:internalName="MediaServiceEventHashCode" ma:readOnly="true">
+      <xsd:simpleType>
+        <xsd:restriction base="dms:Text"/>
+      </xsd:simpleType>
     </xsd:element>
   </xsd:schema>
   <xsd:schema xmlns="http://schemas.openxmlformats.org/package/2006/metadata/core-properties" xmlns:xsd="http://www.w3.org/2001/XMLSchema" xmlns:xsi="http://www.w3.org/2001/XMLSchema-instance" xmlns:dc="http://purl.org/dc/elements/1.1/" xmlns:dcterms="http://purl.org/dc/terms/" xmlns:odoc="http://schemas.microsoft.com/internal/obd" targetNamespace="http://schemas.openxmlformats.org/package/2006/metadata/core-properties" elementFormDefault="qualified" attributeFormDefault="unqualified" blockDefault="#all">
@@ -6029,22 +6151,24 @@
 </ct:contentTypeSchema>
 </file>
 
-<file path=customXml/item3.xml><?xml version="1.0" encoding="utf-8"?>
-<?mso-contentType ?>
-<FormTemplates xmlns="http://schemas.microsoft.com/sharepoint/v3/contenttype/forms">
-  <Display>DocumentLibraryForm</Display>
-  <Edit>DocumentLibraryForm</Edit>
-  <New>DocumentLibraryForm</New>
-</FormTemplates>
+<file path=customXml/itemProps1.xml><?xml version="1.0" encoding="utf-8"?>
+<ds:datastoreItem xmlns:ds="http://schemas.openxmlformats.org/officeDocument/2006/customXml" ds:itemID="{5BA937F0-02AB-4C5F-AEAB-19A3289F5003}">
+  <ds:schemaRefs>
+    <ds:schemaRef ds:uri="http://schemas.microsoft.com/office/2006/metadata/properties"/>
+    <ds:schemaRef ds:uri="http://schemas.microsoft.com/office/infopath/2007/PartnerControls"/>
+  </ds:schemaRefs>
+</ds:datastoreItem>
 </file>
 
-<file path=customXml/item4.xml><?xml version="1.0" encoding="utf-8"?>
-<p:properties xmlns:p="http://schemas.microsoft.com/office/2006/metadata/properties" xmlns:xsi="http://www.w3.org/2001/XMLSchema-instance" xmlns:pc="http://schemas.microsoft.com/office/infopath/2007/PartnerControls">
-  <documentManagement/>
-</p:properties>
+<file path=customXml/itemProps2.xml><?xml version="1.0" encoding="utf-8"?>
+<ds:datastoreItem xmlns:ds="http://schemas.openxmlformats.org/officeDocument/2006/customXml" ds:itemID="{E0D1F918-D013-4EF7-8CDD-C6D82EAF03B9}">
+  <ds:schemaRefs>
+    <ds:schemaRef ds:uri="http://schemas.microsoft.com/sharepoint/v3/contenttype/forms"/>
+  </ds:schemaRefs>
+</ds:datastoreItem>
 </file>
 
-<file path=customXml/itemProps1.xml><?xml version="1.0" encoding="utf-8"?>
+<file path=customXml/itemProps3.xml><?xml version="1.0" encoding="utf-8"?>
 <ds:datastoreItem xmlns:ds="http://schemas.openxmlformats.org/officeDocument/2006/customXml" ds:itemID="{7219E664-767D-4D76-9E12-076F598CEDA6}">
   <ds:schemaRefs>
     <ds:schemaRef ds:uri="http://schemas.openxmlformats.org/officeDocument/2006/bibliography"/>
@@ -6052,14 +6176,6 @@
 </ds:datastoreItem>
 </file>
 
-<file path=customXml/itemProps2.xml><?xml version="1.0" encoding="utf-8"?>
-<ds:datastoreItem xmlns:ds="http://schemas.openxmlformats.org/officeDocument/2006/customXml" ds:itemID="{CDC30BEE-F947-489D-9848-CBF68C3A30DE}"/>
-</file>
-
-<file path=customXml/itemProps3.xml><?xml version="1.0" encoding="utf-8"?>
-<ds:datastoreItem xmlns:ds="http://schemas.openxmlformats.org/officeDocument/2006/customXml" ds:itemID="{E0D1F918-D013-4EF7-8CDD-C6D82EAF03B9}"/>
-</file>
-
 <file path=customXml/itemProps4.xml><?xml version="1.0" encoding="utf-8"?>
-<ds:datastoreItem xmlns:ds="http://schemas.openxmlformats.org/officeDocument/2006/customXml" ds:itemID="{5BA937F0-02AB-4C5F-AEAB-19A3289F5003}"/>
+<ds:datastoreItem xmlns:ds="http://schemas.openxmlformats.org/officeDocument/2006/customXml" ds:itemID="{321D1274-A02C-483F-B06E-79951F91CD86}"/>
 </file>
</xml_diff>